<commit_message>
informe_ optimizacion de codigo
</commit_message>
<xml_diff>
--- a/Informe/Informe.docx
+++ b/Informe/Informe.docx
@@ -15824,6 +15824,7 @@
       <w:pPr>
         <w:pStyle w:val="11"/>
         <w:numPr>
+          <w:ilvl w:val="0"/>
           <w:numId w:val="0"/>
         </w:numPr>
         <w:pBdr>
@@ -15847,6 +15848,7 @@
       <w:pPr>
         <w:pStyle w:val="11"/>
         <w:numPr>
+          <w:ilvl w:val="0"/>
           <w:numId w:val="0"/>
         </w:numPr>
         <w:pBdr>
@@ -15870,6 +15872,7 @@
       <w:pPr>
         <w:pStyle w:val="11"/>
         <w:numPr>
+          <w:ilvl w:val="0"/>
           <w:numId w:val="0"/>
         </w:numPr>
         <w:pBdr>
@@ -15893,6 +15896,7 @@
       <w:pPr>
         <w:pStyle w:val="11"/>
         <w:numPr>
+          <w:ilvl w:val="0"/>
           <w:numId w:val="0"/>
         </w:numPr>
         <w:pBdr>
@@ -15916,6 +15920,7 @@
       <w:pPr>
         <w:pStyle w:val="11"/>
         <w:numPr>
+          <w:ilvl w:val="0"/>
           <w:numId w:val="0"/>
         </w:numPr>
         <w:pBdr>
@@ -15939,6 +15944,7 @@
       <w:pPr>
         <w:pStyle w:val="11"/>
         <w:numPr>
+          <w:ilvl w:val="0"/>
           <w:numId w:val="0"/>
         </w:numPr>
         <w:pBdr>
@@ -15962,6 +15968,7 @@
       <w:pPr>
         <w:pStyle w:val="11"/>
         <w:numPr>
+          <w:ilvl w:val="0"/>
           <w:numId w:val="0"/>
         </w:numPr>
         <w:pBdr>
@@ -15985,6 +15992,7 @@
       <w:pPr>
         <w:pStyle w:val="11"/>
         <w:numPr>
+          <w:ilvl w:val="0"/>
           <w:numId w:val="0"/>
         </w:numPr>
         <w:pBdr>
@@ -16008,6 +16016,7 @@
       <w:pPr>
         <w:pStyle w:val="11"/>
         <w:numPr>
+          <w:ilvl w:val="0"/>
           <w:numId w:val="0"/>
         </w:numPr>
         <w:pBdr>
@@ -16031,6 +16040,7 @@
       <w:pPr>
         <w:pStyle w:val="11"/>
         <w:numPr>
+          <w:ilvl w:val="0"/>
           <w:numId w:val="0"/>
         </w:numPr>
         <w:pBdr>
@@ -18014,8 +18024,6 @@
           <w:lang w:val="es-AR"/>
         </w:rPr>
       </w:pPr>
-      <w:bookmarkStart w:id="0" w:name="_GoBack"/>
-      <w:bookmarkEnd w:id="0"/>
     </w:p>
     <w:p>
       <w:pPr>
@@ -18355,6 +18363,76 @@
           <w:lang w:val="es-AR"/>
         </w:rPr>
       </w:pPr>
+    </w:p>
+    <w:p>
+      <w:pPr>
+        <w:pStyle w:val="11"/>
+        <w:pBdr>
+          <w:top w:val="none" w:color="auto" w:sz="0" w:space="1"/>
+          <w:left w:val="none" w:color="auto" w:sz="0" w:space="4"/>
+          <w:bottom w:val="none" w:color="auto" w:sz="0" w:space="1"/>
+          <w:right w:val="none" w:color="auto" w:sz="0" w:space="4"/>
+        </w:pBdr>
+        <w:spacing w:line="240" w:lineRule="auto"/>
+        <w:ind w:left="0"/>
+        <w:jc w:val="both"/>
+        <w:rPr>
+          <w:rFonts w:hint="default"/>
+          <w:lang w:val="es-AR"/>
+        </w:rPr>
+      </w:pPr>
+    </w:p>
+    <w:p>
+      <w:pPr>
+        <w:pStyle w:val="11"/>
+        <w:pBdr>
+          <w:top w:val="none" w:color="auto" w:sz="0" w:space="1"/>
+          <w:left w:val="none" w:color="auto" w:sz="0" w:space="4"/>
+          <w:bottom w:val="none" w:color="auto" w:sz="0" w:space="1"/>
+          <w:right w:val="none" w:color="auto" w:sz="0" w:space="4"/>
+        </w:pBdr>
+        <w:spacing w:line="240" w:lineRule="auto"/>
+        <w:ind w:left="0"/>
+        <w:jc w:val="both"/>
+        <w:rPr>
+          <w:rFonts w:hint="default"/>
+          <w:lang w:val="es-AR"/>
+        </w:rPr>
+      </w:pPr>
+    </w:p>
+    <w:p>
+      <w:pPr>
+        <w:pStyle w:val="11"/>
+        <w:pBdr>
+          <w:top w:val="none" w:color="auto" w:sz="0" w:space="1"/>
+          <w:left w:val="none" w:color="auto" w:sz="0" w:space="4"/>
+          <w:bottom w:val="none" w:color="auto" w:sz="0" w:space="1"/>
+          <w:right w:val="none" w:color="auto" w:sz="0" w:space="4"/>
+        </w:pBdr>
+        <w:spacing w:line="240" w:lineRule="auto"/>
+        <w:ind w:left="0"/>
+        <w:jc w:val="both"/>
+        <w:rPr>
+          <w:rFonts w:hint="default"/>
+          <w:lang w:val="es-AR"/>
+        </w:rPr>
+      </w:pPr>
+      <w:bookmarkStart w:id="0" w:name="_GoBack"/>
+      <w:bookmarkEnd w:id="0"/>
+    </w:p>
+    <w:p>
+      <w:pPr>
+        <w:pStyle w:val="11"/>
+        <w:pBdr>
+          <w:top w:val="none" w:color="auto" w:sz="0" w:space="1"/>
+          <w:left w:val="none" w:color="auto" w:sz="0" w:space="4"/>
+          <w:bottom w:val="none" w:color="auto" w:sz="0" w:space="1"/>
+          <w:right w:val="none" w:color="auto" w:sz="0" w:space="4"/>
+        </w:pBdr>
+        <w:spacing w:line="240" w:lineRule="auto"/>
+        <w:ind w:left="0"/>
+        <w:jc w:val="both"/>
+      </w:pPr>
       <w:r>
         <w:drawing>
           <wp:inline distT="0" distB="0" distL="114300" distR="114300">
@@ -18396,6 +18474,964 @@
               </a:graphicData>
             </a:graphic>
           </wp:inline>
+        </w:drawing>
+      </w:r>
+    </w:p>
+    <w:p>
+      <w:pPr>
+        <w:pStyle w:val="11"/>
+        <w:pBdr>
+          <w:top w:val="none" w:color="auto" w:sz="0" w:space="1"/>
+          <w:left w:val="none" w:color="auto" w:sz="0" w:space="4"/>
+          <w:bottom w:val="none" w:color="auto" w:sz="0" w:space="1"/>
+          <w:right w:val="none" w:color="auto" w:sz="0" w:space="4"/>
+        </w:pBdr>
+        <w:spacing w:line="240" w:lineRule="auto"/>
+        <w:ind w:left="0"/>
+        <w:jc w:val="both"/>
+      </w:pPr>
+    </w:p>
+    <w:p>
+      <w:pPr>
+        <w:pStyle w:val="11"/>
+        <w:pBdr>
+          <w:top w:val="none" w:color="auto" w:sz="0" w:space="1"/>
+          <w:left w:val="none" w:color="auto" w:sz="0" w:space="4"/>
+          <w:bottom w:val="none" w:color="auto" w:sz="0" w:space="1"/>
+          <w:right w:val="none" w:color="auto" w:sz="0" w:space="4"/>
+        </w:pBdr>
+        <w:spacing w:line="240" w:lineRule="auto"/>
+        <w:ind w:left="0"/>
+        <w:jc w:val="both"/>
+        <w:rPr>
+          <w:rFonts w:hint="default"/>
+          <w:lang w:val="es-AR"/>
+        </w:rPr>
+      </w:pPr>
+      <w:r>
+        <w:rPr>
+          <w:rFonts w:hint="default"/>
+          <w:lang w:val="es-AR"/>
+        </w:rPr>
+        <w:t>Optimizacion del codigo - movimientos del jugador</w:t>
+      </w:r>
+    </w:p>
+    <w:p>
+      <w:pPr>
+        <w:pStyle w:val="11"/>
+        <w:pBdr>
+          <w:top w:val="none" w:color="auto" w:sz="0" w:space="1"/>
+          <w:left w:val="none" w:color="auto" w:sz="0" w:space="4"/>
+          <w:bottom w:val="none" w:color="auto" w:sz="0" w:space="1"/>
+          <w:right w:val="none" w:color="auto" w:sz="0" w:space="4"/>
+        </w:pBdr>
+        <w:spacing w:line="240" w:lineRule="auto"/>
+        <w:ind w:left="0"/>
+        <w:jc w:val="both"/>
+        <w:rPr>
+          <w:rFonts w:hint="default"/>
+          <w:lang w:val="es-AR"/>
+        </w:rPr>
+      </w:pPr>
+    </w:p>
+    <w:p>
+      <w:pPr>
+        <w:pStyle w:val="11"/>
+        <w:pBdr>
+          <w:top w:val="none" w:color="auto" w:sz="0" w:space="1"/>
+          <w:left w:val="none" w:color="auto" w:sz="0" w:space="4"/>
+          <w:bottom w:val="none" w:color="auto" w:sz="0" w:space="1"/>
+          <w:right w:val="none" w:color="auto" w:sz="0" w:space="4"/>
+        </w:pBdr>
+        <w:spacing w:line="240" w:lineRule="auto"/>
+        <w:ind w:left="0"/>
+        <w:jc w:val="both"/>
+        <w:rPr>
+          <w:rFonts w:hint="default"/>
+          <w:lang w:val="es-AR"/>
+        </w:rPr>
+      </w:pPr>
+      <w:r>
+        <w:rPr>
+          <w:rFonts w:hint="default"/>
+          <w:lang w:val="es-AR"/>
+        </w:rPr>
+        <w:t>Antes:</w:t>
+      </w:r>
+    </w:p>
+    <w:p>
+      <w:pPr>
+        <w:pStyle w:val="11"/>
+        <w:pBdr>
+          <w:top w:val="none" w:color="auto" w:sz="0" w:space="1"/>
+          <w:left w:val="none" w:color="auto" w:sz="0" w:space="4"/>
+          <w:bottom w:val="none" w:color="auto" w:sz="0" w:space="1"/>
+          <w:right w:val="none" w:color="auto" w:sz="0" w:space="4"/>
+        </w:pBdr>
+        <w:spacing w:line="240" w:lineRule="auto"/>
+        <w:ind w:left="0"/>
+        <w:jc w:val="both"/>
+      </w:pPr>
+      <w:r>
+        <w:drawing>
+          <wp:anchor distT="0" distB="0" distL="114300" distR="114300" simplePos="0" relativeHeight="251709440" behindDoc="1" locked="0" layoutInCell="1" allowOverlap="1">
+            <wp:simplePos x="0" y="0"/>
+            <wp:positionH relativeFrom="column">
+              <wp:posOffset>47625</wp:posOffset>
+            </wp:positionH>
+            <wp:positionV relativeFrom="paragraph">
+              <wp:posOffset>102870</wp:posOffset>
+            </wp:positionV>
+            <wp:extent cx="2882265" cy="3662045"/>
+            <wp:effectExtent l="0" t="0" r="13335" b="14605"/>
+            <wp:wrapNone/>
+            <wp:docPr id="89" name="Picture 1"/>
+            <wp:cNvGraphicFramePr>
+              <a:graphicFrameLocks xmlns:a="http://schemas.openxmlformats.org/drawingml/2006/main" noChangeAspect="1"/>
+            </wp:cNvGraphicFramePr>
+            <a:graphic xmlns:a="http://schemas.openxmlformats.org/drawingml/2006/main">
+              <a:graphicData uri="http://schemas.openxmlformats.org/drawingml/2006/picture">
+                <pic:pic xmlns:pic="http://schemas.openxmlformats.org/drawingml/2006/picture">
+                  <pic:nvPicPr>
+                    <pic:cNvPr id="89" name="Picture 1"/>
+                    <pic:cNvPicPr>
+                      <a:picLocks noChangeAspect="1"/>
+                    </pic:cNvPicPr>
+                  </pic:nvPicPr>
+                  <pic:blipFill>
+                    <a:blip r:embed="rId94"/>
+                    <a:srcRect t="911" r="53731"/>
+                    <a:stretch>
+                      <a:fillRect/>
+                    </a:stretch>
+                  </pic:blipFill>
+                  <pic:spPr>
+                    <a:xfrm>
+                      <a:off x="0" y="0"/>
+                      <a:ext cx="2882265" cy="3662045"/>
+                    </a:xfrm>
+                    <a:prstGeom prst="rect">
+                      <a:avLst/>
+                    </a:prstGeom>
+                    <a:noFill/>
+                    <a:ln>
+                      <a:noFill/>
+                    </a:ln>
+                  </pic:spPr>
+                </pic:pic>
+              </a:graphicData>
+            </a:graphic>
+          </wp:anchor>
+        </w:drawing>
+      </w:r>
+    </w:p>
+    <w:p>
+      <w:pPr>
+        <w:pStyle w:val="11"/>
+        <w:pBdr>
+          <w:top w:val="none" w:color="auto" w:sz="0" w:space="1"/>
+          <w:left w:val="none" w:color="auto" w:sz="0" w:space="4"/>
+          <w:bottom w:val="none" w:color="auto" w:sz="0" w:space="1"/>
+          <w:right w:val="none" w:color="auto" w:sz="0" w:space="4"/>
+        </w:pBdr>
+        <w:spacing w:line="240" w:lineRule="auto"/>
+        <w:ind w:left="0"/>
+        <w:jc w:val="both"/>
+        <w:rPr>
+          <w:rFonts w:hint="default"/>
+          <w:lang w:val="es-AR"/>
+        </w:rPr>
+      </w:pPr>
+    </w:p>
+    <w:p>
+      <w:pPr>
+        <w:pStyle w:val="11"/>
+        <w:pBdr>
+          <w:top w:val="none" w:color="auto" w:sz="0" w:space="1"/>
+          <w:left w:val="none" w:color="auto" w:sz="0" w:space="4"/>
+          <w:bottom w:val="none" w:color="auto" w:sz="0" w:space="1"/>
+          <w:right w:val="none" w:color="auto" w:sz="0" w:space="4"/>
+        </w:pBdr>
+        <w:spacing w:line="240" w:lineRule="auto"/>
+        <w:ind w:left="0"/>
+        <w:jc w:val="both"/>
+        <w:rPr>
+          <w:rFonts w:hint="default"/>
+          <w:lang w:val="es-AR"/>
+        </w:rPr>
+      </w:pPr>
+      <w:r>
+        <w:drawing>
+          <wp:anchor distT="0" distB="0" distL="114300" distR="114300" simplePos="0" relativeHeight="251708416" behindDoc="1" locked="0" layoutInCell="1" allowOverlap="1">
+            <wp:simplePos x="0" y="0"/>
+            <wp:positionH relativeFrom="column">
+              <wp:posOffset>3100070</wp:posOffset>
+            </wp:positionH>
+            <wp:positionV relativeFrom="paragraph">
+              <wp:posOffset>37465</wp:posOffset>
+            </wp:positionV>
+            <wp:extent cx="3257550" cy="3226435"/>
+            <wp:effectExtent l="0" t="0" r="0" b="0"/>
+            <wp:wrapTight wrapText="bothSides">
+              <wp:wrapPolygon>
+                <wp:start x="0" y="0"/>
+                <wp:lineTo x="0" y="21426"/>
+                <wp:lineTo x="21474" y="21426"/>
+                <wp:lineTo x="21474" y="0"/>
+                <wp:lineTo x="0" y="0"/>
+              </wp:wrapPolygon>
+            </wp:wrapTight>
+            <wp:docPr id="91" name="Picture 2"/>
+            <wp:cNvGraphicFramePr>
+              <a:graphicFrameLocks xmlns:a="http://schemas.openxmlformats.org/drawingml/2006/main" noChangeAspect="1"/>
+            </wp:cNvGraphicFramePr>
+            <a:graphic xmlns:a="http://schemas.openxmlformats.org/drawingml/2006/main">
+              <a:graphicData uri="http://schemas.openxmlformats.org/drawingml/2006/picture">
+                <pic:pic xmlns:pic="http://schemas.openxmlformats.org/drawingml/2006/picture">
+                  <pic:nvPicPr>
+                    <pic:cNvPr id="91" name="Picture 2"/>
+                    <pic:cNvPicPr>
+                      <a:picLocks noChangeAspect="1"/>
+                    </pic:cNvPicPr>
+                  </pic:nvPicPr>
+                  <pic:blipFill>
+                    <a:blip r:embed="rId95"/>
+                    <a:srcRect l="11175" t="79" r="13495"/>
+                    <a:stretch>
+                      <a:fillRect/>
+                    </a:stretch>
+                  </pic:blipFill>
+                  <pic:spPr>
+                    <a:xfrm>
+                      <a:off x="0" y="0"/>
+                      <a:ext cx="3257550" cy="3226435"/>
+                    </a:xfrm>
+                    <a:prstGeom prst="rect">
+                      <a:avLst/>
+                    </a:prstGeom>
+                    <a:noFill/>
+                    <a:ln>
+                      <a:noFill/>
+                    </a:ln>
+                  </pic:spPr>
+                </pic:pic>
+              </a:graphicData>
+            </a:graphic>
+          </wp:anchor>
+        </w:drawing>
+      </w:r>
+    </w:p>
+    <w:p>
+      <w:pPr>
+        <w:pStyle w:val="11"/>
+        <w:pBdr>
+          <w:top w:val="none" w:color="auto" w:sz="0" w:space="1"/>
+          <w:left w:val="none" w:color="auto" w:sz="0" w:space="4"/>
+          <w:bottom w:val="none" w:color="auto" w:sz="0" w:space="1"/>
+          <w:right w:val="none" w:color="auto" w:sz="0" w:space="4"/>
+        </w:pBdr>
+        <w:spacing w:line="240" w:lineRule="auto"/>
+        <w:ind w:left="0"/>
+        <w:jc w:val="both"/>
+        <w:rPr>
+          <w:rFonts w:hint="default"/>
+          <w:lang w:val="es-AR"/>
+        </w:rPr>
+      </w:pPr>
+    </w:p>
+    <w:p>
+      <w:pPr>
+        <w:pStyle w:val="11"/>
+        <w:pBdr>
+          <w:top w:val="none" w:color="auto" w:sz="0" w:space="1"/>
+          <w:left w:val="none" w:color="auto" w:sz="0" w:space="4"/>
+          <w:bottom w:val="none" w:color="auto" w:sz="0" w:space="1"/>
+          <w:right w:val="none" w:color="auto" w:sz="0" w:space="4"/>
+        </w:pBdr>
+        <w:spacing w:line="240" w:lineRule="auto"/>
+        <w:ind w:left="0"/>
+        <w:jc w:val="both"/>
+        <w:rPr>
+          <w:rFonts w:hint="default"/>
+          <w:lang w:val="es-AR"/>
+        </w:rPr>
+      </w:pPr>
+    </w:p>
+    <w:p>
+      <w:pPr>
+        <w:pStyle w:val="11"/>
+        <w:pBdr>
+          <w:top w:val="none" w:color="auto" w:sz="0" w:space="1"/>
+          <w:left w:val="none" w:color="auto" w:sz="0" w:space="4"/>
+          <w:bottom w:val="none" w:color="auto" w:sz="0" w:space="1"/>
+          <w:right w:val="none" w:color="auto" w:sz="0" w:space="4"/>
+        </w:pBdr>
+        <w:spacing w:line="240" w:lineRule="auto"/>
+        <w:ind w:left="0"/>
+        <w:jc w:val="both"/>
+        <w:rPr>
+          <w:rFonts w:hint="default"/>
+          <w:lang w:val="es-AR"/>
+        </w:rPr>
+      </w:pPr>
+    </w:p>
+    <w:p>
+      <w:pPr>
+        <w:pStyle w:val="11"/>
+        <w:pBdr>
+          <w:top w:val="none" w:color="auto" w:sz="0" w:space="1"/>
+          <w:left w:val="none" w:color="auto" w:sz="0" w:space="4"/>
+          <w:bottom w:val="none" w:color="auto" w:sz="0" w:space="1"/>
+          <w:right w:val="none" w:color="auto" w:sz="0" w:space="4"/>
+        </w:pBdr>
+        <w:spacing w:line="240" w:lineRule="auto"/>
+        <w:ind w:left="0"/>
+        <w:jc w:val="both"/>
+        <w:rPr>
+          <w:rFonts w:hint="default"/>
+          <w:lang w:val="es-AR"/>
+        </w:rPr>
+      </w:pPr>
+    </w:p>
+    <w:p>
+      <w:pPr>
+        <w:pStyle w:val="11"/>
+        <w:pBdr>
+          <w:top w:val="none" w:color="auto" w:sz="0" w:space="1"/>
+          <w:left w:val="none" w:color="auto" w:sz="0" w:space="4"/>
+          <w:bottom w:val="none" w:color="auto" w:sz="0" w:space="1"/>
+          <w:right w:val="none" w:color="auto" w:sz="0" w:space="4"/>
+        </w:pBdr>
+        <w:spacing w:line="240" w:lineRule="auto"/>
+        <w:ind w:left="0"/>
+        <w:jc w:val="both"/>
+        <w:rPr>
+          <w:rFonts w:hint="default"/>
+          <w:lang w:val="es-AR"/>
+        </w:rPr>
+      </w:pPr>
+    </w:p>
+    <w:p>
+      <w:pPr>
+        <w:pStyle w:val="11"/>
+        <w:pBdr>
+          <w:top w:val="none" w:color="auto" w:sz="0" w:space="1"/>
+          <w:left w:val="none" w:color="auto" w:sz="0" w:space="4"/>
+          <w:bottom w:val="none" w:color="auto" w:sz="0" w:space="1"/>
+          <w:right w:val="none" w:color="auto" w:sz="0" w:space="4"/>
+        </w:pBdr>
+        <w:spacing w:line="240" w:lineRule="auto"/>
+        <w:ind w:left="0"/>
+        <w:jc w:val="both"/>
+        <w:rPr>
+          <w:rFonts w:hint="default"/>
+          <w:lang w:val="es-AR"/>
+        </w:rPr>
+      </w:pPr>
+    </w:p>
+    <w:p>
+      <w:pPr>
+        <w:pStyle w:val="11"/>
+        <w:pBdr>
+          <w:top w:val="none" w:color="auto" w:sz="0" w:space="1"/>
+          <w:left w:val="none" w:color="auto" w:sz="0" w:space="4"/>
+          <w:bottom w:val="none" w:color="auto" w:sz="0" w:space="1"/>
+          <w:right w:val="none" w:color="auto" w:sz="0" w:space="4"/>
+        </w:pBdr>
+        <w:spacing w:line="240" w:lineRule="auto"/>
+        <w:ind w:left="0"/>
+        <w:jc w:val="both"/>
+        <w:rPr>
+          <w:rFonts w:hint="default"/>
+          <w:lang w:val="es-AR"/>
+        </w:rPr>
+      </w:pPr>
+    </w:p>
+    <w:p>
+      <w:pPr>
+        <w:pStyle w:val="11"/>
+        <w:pBdr>
+          <w:top w:val="none" w:color="auto" w:sz="0" w:space="1"/>
+          <w:left w:val="none" w:color="auto" w:sz="0" w:space="4"/>
+          <w:bottom w:val="none" w:color="auto" w:sz="0" w:space="1"/>
+          <w:right w:val="none" w:color="auto" w:sz="0" w:space="4"/>
+        </w:pBdr>
+        <w:spacing w:line="240" w:lineRule="auto"/>
+        <w:ind w:left="0"/>
+        <w:jc w:val="both"/>
+        <w:rPr>
+          <w:rFonts w:hint="default"/>
+          <w:lang w:val="es-AR"/>
+        </w:rPr>
+      </w:pPr>
+    </w:p>
+    <w:p>
+      <w:pPr>
+        <w:pStyle w:val="11"/>
+        <w:pBdr>
+          <w:top w:val="none" w:color="auto" w:sz="0" w:space="1"/>
+          <w:left w:val="none" w:color="auto" w:sz="0" w:space="4"/>
+          <w:bottom w:val="none" w:color="auto" w:sz="0" w:space="1"/>
+          <w:right w:val="none" w:color="auto" w:sz="0" w:space="4"/>
+        </w:pBdr>
+        <w:spacing w:line="240" w:lineRule="auto"/>
+        <w:ind w:left="0"/>
+        <w:jc w:val="both"/>
+        <w:rPr>
+          <w:rFonts w:hint="default"/>
+          <w:lang w:val="es-AR"/>
+        </w:rPr>
+      </w:pPr>
+    </w:p>
+    <w:p>
+      <w:pPr>
+        <w:pStyle w:val="11"/>
+        <w:pBdr>
+          <w:top w:val="none" w:color="auto" w:sz="0" w:space="1"/>
+          <w:left w:val="none" w:color="auto" w:sz="0" w:space="4"/>
+          <w:bottom w:val="none" w:color="auto" w:sz="0" w:space="1"/>
+          <w:right w:val="none" w:color="auto" w:sz="0" w:space="4"/>
+        </w:pBdr>
+        <w:spacing w:line="240" w:lineRule="auto"/>
+        <w:ind w:left="0"/>
+        <w:jc w:val="both"/>
+        <w:rPr>
+          <w:rFonts w:hint="default"/>
+          <w:lang w:val="es-AR"/>
+        </w:rPr>
+      </w:pPr>
+    </w:p>
+    <w:p>
+      <w:pPr>
+        <w:pStyle w:val="11"/>
+        <w:pBdr>
+          <w:top w:val="none" w:color="auto" w:sz="0" w:space="1"/>
+          <w:left w:val="none" w:color="auto" w:sz="0" w:space="4"/>
+          <w:bottom w:val="none" w:color="auto" w:sz="0" w:space="1"/>
+          <w:right w:val="none" w:color="auto" w:sz="0" w:space="4"/>
+        </w:pBdr>
+        <w:spacing w:line="240" w:lineRule="auto"/>
+        <w:ind w:left="0"/>
+        <w:jc w:val="both"/>
+        <w:rPr>
+          <w:rFonts w:hint="default"/>
+          <w:lang w:val="es-AR"/>
+        </w:rPr>
+      </w:pPr>
+    </w:p>
+    <w:p>
+      <w:pPr>
+        <w:pStyle w:val="11"/>
+        <w:pBdr>
+          <w:top w:val="none" w:color="auto" w:sz="0" w:space="1"/>
+          <w:left w:val="none" w:color="auto" w:sz="0" w:space="4"/>
+          <w:bottom w:val="none" w:color="auto" w:sz="0" w:space="1"/>
+          <w:right w:val="none" w:color="auto" w:sz="0" w:space="4"/>
+        </w:pBdr>
+        <w:spacing w:line="240" w:lineRule="auto"/>
+        <w:ind w:left="0"/>
+        <w:jc w:val="both"/>
+        <w:rPr>
+          <w:rFonts w:hint="default"/>
+          <w:lang w:val="es-AR"/>
+        </w:rPr>
+      </w:pPr>
+    </w:p>
+    <w:p>
+      <w:pPr>
+        <w:pStyle w:val="11"/>
+        <w:pBdr>
+          <w:top w:val="none" w:color="auto" w:sz="0" w:space="1"/>
+          <w:left w:val="none" w:color="auto" w:sz="0" w:space="4"/>
+          <w:bottom w:val="none" w:color="auto" w:sz="0" w:space="1"/>
+          <w:right w:val="none" w:color="auto" w:sz="0" w:space="4"/>
+        </w:pBdr>
+        <w:spacing w:line="240" w:lineRule="auto"/>
+        <w:ind w:left="0"/>
+        <w:jc w:val="both"/>
+        <w:rPr>
+          <w:rFonts w:hint="default"/>
+          <w:lang w:val="es-AR"/>
+        </w:rPr>
+      </w:pPr>
+    </w:p>
+    <w:p>
+      <w:pPr>
+        <w:pStyle w:val="11"/>
+        <w:pBdr>
+          <w:top w:val="none" w:color="auto" w:sz="0" w:space="1"/>
+          <w:left w:val="none" w:color="auto" w:sz="0" w:space="4"/>
+          <w:bottom w:val="none" w:color="auto" w:sz="0" w:space="1"/>
+          <w:right w:val="none" w:color="auto" w:sz="0" w:space="4"/>
+        </w:pBdr>
+        <w:spacing w:line="240" w:lineRule="auto"/>
+        <w:ind w:left="0"/>
+        <w:jc w:val="both"/>
+        <w:rPr>
+          <w:rFonts w:hint="default"/>
+          <w:lang w:val="es-AR"/>
+        </w:rPr>
+      </w:pPr>
+    </w:p>
+    <w:p>
+      <w:pPr>
+        <w:pStyle w:val="11"/>
+        <w:pBdr>
+          <w:top w:val="none" w:color="auto" w:sz="0" w:space="1"/>
+          <w:left w:val="none" w:color="auto" w:sz="0" w:space="4"/>
+          <w:bottom w:val="none" w:color="auto" w:sz="0" w:space="1"/>
+          <w:right w:val="none" w:color="auto" w:sz="0" w:space="4"/>
+        </w:pBdr>
+        <w:spacing w:line="240" w:lineRule="auto"/>
+        <w:ind w:left="0"/>
+        <w:jc w:val="both"/>
+        <w:rPr>
+          <w:rFonts w:hint="default"/>
+          <w:lang w:val="es-AR"/>
+        </w:rPr>
+      </w:pPr>
+    </w:p>
+    <w:p>
+      <w:pPr>
+        <w:pStyle w:val="11"/>
+        <w:pBdr>
+          <w:top w:val="none" w:color="auto" w:sz="0" w:space="1"/>
+          <w:left w:val="none" w:color="auto" w:sz="0" w:space="4"/>
+          <w:bottom w:val="none" w:color="auto" w:sz="0" w:space="1"/>
+          <w:right w:val="none" w:color="auto" w:sz="0" w:space="4"/>
+        </w:pBdr>
+        <w:spacing w:line="240" w:lineRule="auto"/>
+        <w:ind w:left="0"/>
+        <w:jc w:val="both"/>
+        <w:rPr>
+          <w:rFonts w:hint="default"/>
+          <w:lang w:val="es-AR"/>
+        </w:rPr>
+      </w:pPr>
+    </w:p>
+    <w:p>
+      <w:pPr>
+        <w:pStyle w:val="11"/>
+        <w:pBdr>
+          <w:top w:val="none" w:color="auto" w:sz="0" w:space="1"/>
+          <w:left w:val="none" w:color="auto" w:sz="0" w:space="4"/>
+          <w:bottom w:val="none" w:color="auto" w:sz="0" w:space="1"/>
+          <w:right w:val="none" w:color="auto" w:sz="0" w:space="4"/>
+        </w:pBdr>
+        <w:spacing w:line="240" w:lineRule="auto"/>
+        <w:ind w:left="0"/>
+        <w:jc w:val="both"/>
+        <w:rPr>
+          <w:rFonts w:hint="default"/>
+          <w:lang w:val="es-AR"/>
+        </w:rPr>
+      </w:pPr>
+    </w:p>
+    <w:p>
+      <w:pPr>
+        <w:pStyle w:val="11"/>
+        <w:pBdr>
+          <w:top w:val="none" w:color="auto" w:sz="0" w:space="1"/>
+          <w:left w:val="none" w:color="auto" w:sz="0" w:space="4"/>
+          <w:bottom w:val="none" w:color="auto" w:sz="0" w:space="1"/>
+          <w:right w:val="none" w:color="auto" w:sz="0" w:space="4"/>
+        </w:pBdr>
+        <w:spacing w:line="240" w:lineRule="auto"/>
+        <w:ind w:left="0"/>
+        <w:jc w:val="both"/>
+        <w:rPr>
+          <w:rFonts w:hint="default"/>
+          <w:lang w:val="es-AR"/>
+        </w:rPr>
+      </w:pPr>
+    </w:p>
+    <w:p>
+      <w:pPr>
+        <w:pStyle w:val="11"/>
+        <w:pBdr>
+          <w:top w:val="none" w:color="auto" w:sz="0" w:space="1"/>
+          <w:left w:val="none" w:color="auto" w:sz="0" w:space="4"/>
+          <w:bottom w:val="none" w:color="auto" w:sz="0" w:space="1"/>
+          <w:right w:val="none" w:color="auto" w:sz="0" w:space="4"/>
+        </w:pBdr>
+        <w:spacing w:line="240" w:lineRule="auto"/>
+        <w:ind w:left="0"/>
+        <w:jc w:val="both"/>
+        <w:rPr>
+          <w:rFonts w:hint="default"/>
+          <w:lang w:val="es-AR"/>
+        </w:rPr>
+      </w:pPr>
+    </w:p>
+    <w:p>
+      <w:pPr>
+        <w:pStyle w:val="11"/>
+        <w:pBdr>
+          <w:top w:val="none" w:color="auto" w:sz="0" w:space="1"/>
+          <w:left w:val="none" w:color="auto" w:sz="0" w:space="4"/>
+          <w:bottom w:val="none" w:color="auto" w:sz="0" w:space="1"/>
+          <w:right w:val="none" w:color="auto" w:sz="0" w:space="4"/>
+        </w:pBdr>
+        <w:spacing w:line="240" w:lineRule="auto"/>
+        <w:ind w:left="0"/>
+        <w:jc w:val="both"/>
+        <w:rPr>
+          <w:rFonts w:hint="default"/>
+          <w:lang w:val="es-AR"/>
+        </w:rPr>
+      </w:pPr>
+    </w:p>
+    <w:p>
+      <w:pPr>
+        <w:pStyle w:val="11"/>
+        <w:pBdr>
+          <w:top w:val="none" w:color="auto" w:sz="0" w:space="1"/>
+          <w:left w:val="none" w:color="auto" w:sz="0" w:space="4"/>
+          <w:bottom w:val="none" w:color="auto" w:sz="0" w:space="1"/>
+          <w:right w:val="none" w:color="auto" w:sz="0" w:space="4"/>
+        </w:pBdr>
+        <w:spacing w:line="240" w:lineRule="auto"/>
+        <w:ind w:left="0"/>
+        <w:jc w:val="both"/>
+        <w:rPr>
+          <w:rFonts w:hint="default"/>
+          <w:lang w:val="es-AR"/>
+        </w:rPr>
+      </w:pPr>
+    </w:p>
+    <w:p>
+      <w:pPr>
+        <w:pStyle w:val="11"/>
+        <w:pBdr>
+          <w:top w:val="none" w:color="auto" w:sz="0" w:space="1"/>
+          <w:left w:val="none" w:color="auto" w:sz="0" w:space="4"/>
+          <w:bottom w:val="none" w:color="auto" w:sz="0" w:space="1"/>
+          <w:right w:val="none" w:color="auto" w:sz="0" w:space="4"/>
+        </w:pBdr>
+        <w:spacing w:line="240" w:lineRule="auto"/>
+        <w:ind w:left="0"/>
+        <w:jc w:val="both"/>
+        <w:rPr>
+          <w:rFonts w:hint="default"/>
+          <w:lang w:val="es-AR"/>
+        </w:rPr>
+      </w:pPr>
+    </w:p>
+    <w:p>
+      <w:pPr>
+        <w:pStyle w:val="11"/>
+        <w:pBdr>
+          <w:top w:val="none" w:color="auto" w:sz="0" w:space="1"/>
+          <w:left w:val="none" w:color="auto" w:sz="0" w:space="4"/>
+          <w:bottom w:val="none" w:color="auto" w:sz="0" w:space="1"/>
+          <w:right w:val="none" w:color="auto" w:sz="0" w:space="4"/>
+        </w:pBdr>
+        <w:spacing w:line="240" w:lineRule="auto"/>
+        <w:ind w:left="0"/>
+        <w:jc w:val="both"/>
+        <w:rPr>
+          <w:rFonts w:hint="default"/>
+          <w:lang w:val="es-AR"/>
+        </w:rPr>
+      </w:pPr>
+    </w:p>
+    <w:p>
+      <w:pPr>
+        <w:pStyle w:val="11"/>
+        <w:pBdr>
+          <w:top w:val="none" w:color="auto" w:sz="0" w:space="1"/>
+          <w:left w:val="none" w:color="auto" w:sz="0" w:space="4"/>
+          <w:bottom w:val="none" w:color="auto" w:sz="0" w:space="1"/>
+          <w:right w:val="none" w:color="auto" w:sz="0" w:space="4"/>
+        </w:pBdr>
+        <w:spacing w:line="240" w:lineRule="auto"/>
+        <w:ind w:left="0"/>
+        <w:jc w:val="both"/>
+        <w:rPr>
+          <w:rFonts w:hint="default"/>
+          <w:lang w:val="es-AR"/>
+        </w:rPr>
+      </w:pPr>
+    </w:p>
+    <w:p>
+      <w:pPr>
+        <w:pStyle w:val="11"/>
+        <w:pBdr>
+          <w:top w:val="none" w:color="auto" w:sz="0" w:space="1"/>
+          <w:left w:val="none" w:color="auto" w:sz="0" w:space="4"/>
+          <w:bottom w:val="none" w:color="auto" w:sz="0" w:space="1"/>
+          <w:right w:val="none" w:color="auto" w:sz="0" w:space="4"/>
+        </w:pBdr>
+        <w:spacing w:line="240" w:lineRule="auto"/>
+        <w:ind w:left="0"/>
+        <w:jc w:val="both"/>
+        <w:rPr>
+          <w:rFonts w:hint="default"/>
+          <w:lang w:val="es-AR"/>
+        </w:rPr>
+      </w:pPr>
+    </w:p>
+    <w:p>
+      <w:pPr>
+        <w:pStyle w:val="11"/>
+        <w:pBdr>
+          <w:top w:val="none" w:color="auto" w:sz="0" w:space="1"/>
+          <w:left w:val="none" w:color="auto" w:sz="0" w:space="4"/>
+          <w:bottom w:val="none" w:color="auto" w:sz="0" w:space="1"/>
+          <w:right w:val="none" w:color="auto" w:sz="0" w:space="4"/>
+        </w:pBdr>
+        <w:spacing w:line="240" w:lineRule="auto"/>
+        <w:ind w:left="0"/>
+        <w:jc w:val="both"/>
+        <w:rPr>
+          <w:rFonts w:hint="default"/>
+          <w:lang w:val="es-AR"/>
+        </w:rPr>
+      </w:pPr>
+    </w:p>
+    <w:p>
+      <w:pPr>
+        <w:pStyle w:val="11"/>
+        <w:pBdr>
+          <w:top w:val="none" w:color="auto" w:sz="0" w:space="1"/>
+          <w:left w:val="none" w:color="auto" w:sz="0" w:space="4"/>
+          <w:bottom w:val="none" w:color="auto" w:sz="0" w:space="1"/>
+          <w:right w:val="none" w:color="auto" w:sz="0" w:space="4"/>
+        </w:pBdr>
+        <w:spacing w:line="240" w:lineRule="auto"/>
+        <w:ind w:left="0"/>
+        <w:jc w:val="both"/>
+        <w:rPr>
+          <w:rFonts w:hint="default"/>
+          <w:lang w:val="es-AR"/>
+        </w:rPr>
+      </w:pPr>
+    </w:p>
+    <w:p>
+      <w:pPr>
+        <w:pStyle w:val="11"/>
+        <w:pBdr>
+          <w:top w:val="none" w:color="auto" w:sz="0" w:space="1"/>
+          <w:left w:val="none" w:color="auto" w:sz="0" w:space="4"/>
+          <w:bottom w:val="none" w:color="auto" w:sz="0" w:space="1"/>
+          <w:right w:val="none" w:color="auto" w:sz="0" w:space="4"/>
+        </w:pBdr>
+        <w:spacing w:line="240" w:lineRule="auto"/>
+        <w:ind w:left="0"/>
+        <w:jc w:val="both"/>
+        <w:rPr>
+          <w:rFonts w:hint="default"/>
+          <w:lang w:val="es-AR"/>
+        </w:rPr>
+      </w:pPr>
+    </w:p>
+    <w:p>
+      <w:pPr>
+        <w:pStyle w:val="11"/>
+        <w:pBdr>
+          <w:top w:val="none" w:color="auto" w:sz="0" w:space="1"/>
+          <w:left w:val="none" w:color="auto" w:sz="0" w:space="4"/>
+          <w:bottom w:val="none" w:color="auto" w:sz="0" w:space="1"/>
+          <w:right w:val="none" w:color="auto" w:sz="0" w:space="4"/>
+        </w:pBdr>
+        <w:spacing w:line="240" w:lineRule="auto"/>
+        <w:ind w:left="0"/>
+        <w:jc w:val="both"/>
+        <w:rPr>
+          <w:rFonts w:hint="default"/>
+          <w:lang w:val="es-AR"/>
+        </w:rPr>
+      </w:pPr>
+    </w:p>
+    <w:p>
+      <w:pPr>
+        <w:pStyle w:val="11"/>
+        <w:pBdr>
+          <w:top w:val="none" w:color="auto" w:sz="0" w:space="1"/>
+          <w:left w:val="none" w:color="auto" w:sz="0" w:space="4"/>
+          <w:bottom w:val="none" w:color="auto" w:sz="0" w:space="1"/>
+          <w:right w:val="none" w:color="auto" w:sz="0" w:space="4"/>
+        </w:pBdr>
+        <w:spacing w:line="240" w:lineRule="auto"/>
+        <w:ind w:left="0"/>
+        <w:jc w:val="both"/>
+        <w:rPr>
+          <w:rFonts w:hint="default"/>
+          <w:lang w:val="es-AR"/>
+        </w:rPr>
+      </w:pPr>
+    </w:p>
+    <w:p>
+      <w:pPr>
+        <w:pStyle w:val="11"/>
+        <w:pBdr>
+          <w:top w:val="none" w:color="auto" w:sz="0" w:space="1"/>
+          <w:left w:val="none" w:color="auto" w:sz="0" w:space="4"/>
+          <w:bottom w:val="none" w:color="auto" w:sz="0" w:space="1"/>
+          <w:right w:val="none" w:color="auto" w:sz="0" w:space="4"/>
+        </w:pBdr>
+        <w:spacing w:line="240" w:lineRule="auto"/>
+        <w:ind w:left="0"/>
+        <w:jc w:val="both"/>
+        <w:rPr>
+          <w:rFonts w:hint="default"/>
+          <w:lang w:val="es-AR"/>
+        </w:rPr>
+      </w:pPr>
+    </w:p>
+    <w:p>
+      <w:pPr>
+        <w:pStyle w:val="11"/>
+        <w:pBdr>
+          <w:top w:val="none" w:color="auto" w:sz="0" w:space="1"/>
+          <w:left w:val="none" w:color="auto" w:sz="0" w:space="4"/>
+          <w:bottom w:val="none" w:color="auto" w:sz="0" w:space="1"/>
+          <w:right w:val="none" w:color="auto" w:sz="0" w:space="4"/>
+        </w:pBdr>
+        <w:spacing w:line="240" w:lineRule="auto"/>
+        <w:ind w:left="0"/>
+        <w:jc w:val="both"/>
+        <w:rPr>
+          <w:rFonts w:hint="default"/>
+          <w:lang w:val="es-AR"/>
+        </w:rPr>
+      </w:pPr>
+    </w:p>
+    <w:p>
+      <w:pPr>
+        <w:pStyle w:val="11"/>
+        <w:pBdr>
+          <w:top w:val="none" w:color="auto" w:sz="0" w:space="1"/>
+          <w:left w:val="none" w:color="auto" w:sz="0" w:space="4"/>
+          <w:bottom w:val="none" w:color="auto" w:sz="0" w:space="1"/>
+          <w:right w:val="none" w:color="auto" w:sz="0" w:space="4"/>
+        </w:pBdr>
+        <w:spacing w:line="240" w:lineRule="auto"/>
+        <w:ind w:left="0"/>
+        <w:jc w:val="both"/>
+        <w:rPr>
+          <w:rFonts w:hint="default"/>
+          <w:lang w:val="es-AR"/>
+        </w:rPr>
+      </w:pPr>
+    </w:p>
+    <w:p>
+      <w:pPr>
+        <w:pStyle w:val="11"/>
+        <w:pBdr>
+          <w:top w:val="none" w:color="auto" w:sz="0" w:space="1"/>
+          <w:left w:val="none" w:color="auto" w:sz="0" w:space="4"/>
+          <w:bottom w:val="none" w:color="auto" w:sz="0" w:space="1"/>
+          <w:right w:val="none" w:color="auto" w:sz="0" w:space="4"/>
+        </w:pBdr>
+        <w:spacing w:line="240" w:lineRule="auto"/>
+        <w:ind w:left="0"/>
+        <w:jc w:val="both"/>
+        <w:rPr>
+          <w:rFonts w:hint="default"/>
+          <w:lang w:val="es-AR"/>
+        </w:rPr>
+      </w:pPr>
+      <w:r>
+        <w:rPr>
+          <w:rFonts w:hint="default"/>
+          <w:lang w:val="es-AR"/>
+        </w:rPr>
+        <w:t>Despues:</w:t>
+      </w:r>
+    </w:p>
+    <w:p>
+      <w:pPr>
+        <w:pStyle w:val="11"/>
+        <w:pBdr>
+          <w:top w:val="none" w:color="auto" w:sz="0" w:space="1"/>
+          <w:left w:val="none" w:color="auto" w:sz="0" w:space="4"/>
+          <w:bottom w:val="none" w:color="auto" w:sz="0" w:space="1"/>
+          <w:right w:val="none" w:color="auto" w:sz="0" w:space="4"/>
+        </w:pBdr>
+        <w:spacing w:line="240" w:lineRule="auto"/>
+        <w:ind w:left="0"/>
+        <w:jc w:val="both"/>
+        <w:rPr>
+          <w:rFonts w:hint="default"/>
+          <w:lang w:val="es-AR"/>
+        </w:rPr>
+      </w:pPr>
+    </w:p>
+    <w:p>
+      <w:pPr>
+        <w:pStyle w:val="11"/>
+        <w:pBdr>
+          <w:top w:val="none" w:color="auto" w:sz="0" w:space="1"/>
+          <w:left w:val="none" w:color="auto" w:sz="0" w:space="4"/>
+          <w:bottom w:val="none" w:color="auto" w:sz="0" w:space="1"/>
+          <w:right w:val="none" w:color="auto" w:sz="0" w:space="4"/>
+        </w:pBdr>
+        <w:spacing w:line="240" w:lineRule="auto"/>
+        <w:ind w:left="0"/>
+        <w:jc w:val="both"/>
+        <w:rPr>
+          <w:rFonts w:hint="default"/>
+          <w:lang w:val="es-AR"/>
+        </w:rPr>
+      </w:pPr>
+      <w:r>
+        <w:drawing>
+          <wp:anchor distT="0" distB="0" distL="114300" distR="114300" simplePos="0" relativeHeight="251709440" behindDoc="1" locked="0" layoutInCell="1" allowOverlap="1">
+            <wp:simplePos x="0" y="0"/>
+            <wp:positionH relativeFrom="column">
+              <wp:posOffset>0</wp:posOffset>
+            </wp:positionH>
+            <wp:positionV relativeFrom="paragraph">
+              <wp:posOffset>0</wp:posOffset>
+            </wp:positionV>
+            <wp:extent cx="5667375" cy="3581400"/>
+            <wp:effectExtent l="0" t="0" r="9525" b="0"/>
+            <wp:wrapTight wrapText="bothSides">
+              <wp:wrapPolygon>
+                <wp:start x="0" y="0"/>
+                <wp:lineTo x="0" y="21485"/>
+                <wp:lineTo x="21564" y="21485"/>
+                <wp:lineTo x="21564" y="0"/>
+                <wp:lineTo x="0" y="0"/>
+              </wp:wrapPolygon>
+            </wp:wrapTight>
+            <wp:docPr id="92" name="Picture 3"/>
+            <wp:cNvGraphicFramePr>
+              <a:graphicFrameLocks xmlns:a="http://schemas.openxmlformats.org/drawingml/2006/main" noChangeAspect="1"/>
+            </wp:cNvGraphicFramePr>
+            <a:graphic xmlns:a="http://schemas.openxmlformats.org/drawingml/2006/main">
+              <a:graphicData uri="http://schemas.openxmlformats.org/drawingml/2006/picture">
+                <pic:pic xmlns:pic="http://schemas.openxmlformats.org/drawingml/2006/picture">
+                  <pic:nvPicPr>
+                    <pic:cNvPr id="92" name="Picture 3"/>
+                    <pic:cNvPicPr>
+                      <a:picLocks noChangeAspect="1"/>
+                    </pic:cNvPicPr>
+                  </pic:nvPicPr>
+                  <pic:blipFill>
+                    <a:blip r:embed="rId96"/>
+                    <a:stretch>
+                      <a:fillRect/>
+                    </a:stretch>
+                  </pic:blipFill>
+                  <pic:spPr>
+                    <a:xfrm>
+                      <a:off x="0" y="0"/>
+                      <a:ext cx="5667375" cy="3581400"/>
+                    </a:xfrm>
+                    <a:prstGeom prst="rect">
+                      <a:avLst/>
+                    </a:prstGeom>
+                    <a:noFill/>
+                    <a:ln>
+                      <a:noFill/>
+                    </a:ln>
+                  </pic:spPr>
+                </pic:pic>
+              </a:graphicData>
+            </a:graphic>
+          </wp:anchor>
         </w:drawing>
       </w:r>
     </w:p>
@@ -19740,10 +20776,6 @@
 </file>
 
 <file path=customXml/item2.xml><?xml version="1.0" encoding="utf-8"?>
-<b:Sources xmlns:b="http://schemas.openxmlformats.org/officeDocument/2006/bibliography" xmlns="http://schemas.openxmlformats.org/officeDocument/2006/bibliography" SelectedStyle="\APASixthEditionOfficeOnline.xsl" StyleName="APA" Version="6"/>
-</file>
-
-<file path=customXml/item3.xml><?xml version="1.0" encoding="utf-8"?>
 <CoverPageProperties xmlns="http://schemas.microsoft.com/office/2006/coverPageProps">
   <PublishDate>“La misión del aprendiz”</PublishDate>
   <Abstract/>
@@ -19752,6 +20784,10 @@
   <CompanyFax/>
   <CompanyEmail/>
 </CoverPageProperties>
+</file>
+
+<file path=customXml/item3.xml><?xml version="1.0" encoding="utf-8"?>
+<b:Sources xmlns:b="http://schemas.openxmlformats.org/officeDocument/2006/bibliography" xmlns="http://schemas.openxmlformats.org/officeDocument/2006/bibliography" SelectedStyle="\APASixthEditionOfficeOnline.xsl" StyleName="APA" Version="6"/>
 </file>
 
 <file path=customXml/itemProps1.xml><?xml version="1.0" encoding="utf-8"?>
@@ -19763,13 +20799,13 @@
 </file>
 
 <file path=customXml/itemProps2.xml><?xml version="1.0" encoding="utf-8"?>
-<ds:datastoreItem xmlns:ds="http://schemas.openxmlformats.org/officeDocument/2006/customXml" ds:itemID="{EF825E89-279D-453F-8494-A2C7FF56DE35}">
+<ds:datastoreItem xmlns:ds="http://schemas.openxmlformats.org/officeDocument/2006/customXml" ds:itemID="{55AF091B-3C7A-41E3-B477-F2FDAA23CFDA}">
   <ds:schemaRefs/>
 </ds:datastoreItem>
 </file>
 
 <file path=customXml/itemProps3.xml><?xml version="1.0" encoding="utf-8"?>
-<ds:datastoreItem xmlns:ds="http://schemas.openxmlformats.org/officeDocument/2006/customXml" ds:itemID="{55AF091B-3C7A-41E3-B477-F2FDAA23CFDA}">
+<ds:datastoreItem xmlns:ds="http://schemas.openxmlformats.org/officeDocument/2006/customXml" ds:itemID="{EF825E89-279D-453F-8494-A2C7FF56DE35}">
   <ds:schemaRefs/>
 </ds:datastoreItem>
 </file>
</xml_diff>

<commit_message>
Actualizacion del informe 15/10/2023
</commit_message>
<xml_diff>
--- a/Informe/Informe.docx
+++ b/Informe/Informe.docx
@@ -18417,8 +18417,6 @@
           <w:lang w:val="es-AR"/>
         </w:rPr>
       </w:pPr>
-      <w:bookmarkStart w:id="0" w:name="_GoBack"/>
-      <w:bookmarkEnd w:id="0"/>
     </w:p>
     <w:p>
       <w:pPr>
@@ -19357,27 +19355,9 @@
           <w:lang w:val="es-AR"/>
         </w:rPr>
       </w:pPr>
-    </w:p>
-    <w:p>
-      <w:pPr>
-        <w:pStyle w:val="11"/>
-        <w:pBdr>
-          <w:top w:val="none" w:color="auto" w:sz="0" w:space="1"/>
-          <w:left w:val="none" w:color="auto" w:sz="0" w:space="4"/>
-          <w:bottom w:val="none" w:color="auto" w:sz="0" w:space="1"/>
-          <w:right w:val="none" w:color="auto" w:sz="0" w:space="4"/>
-        </w:pBdr>
-        <w:spacing w:line="240" w:lineRule="auto"/>
-        <w:ind w:left="0"/>
-        <w:jc w:val="both"/>
-        <w:rPr>
-          <w:rFonts w:hint="default"/>
-          <w:lang w:val="es-AR"/>
-        </w:rPr>
-      </w:pPr>
       <w:r>
         <w:drawing>
-          <wp:anchor distT="0" distB="0" distL="114300" distR="114300" simplePos="0" relativeHeight="251709440" behindDoc="1" locked="0" layoutInCell="1" allowOverlap="1">
+          <wp:anchor distT="0" distB="0" distL="114300" distR="114300" simplePos="0" relativeHeight="251709440" behindDoc="0" locked="0" layoutInCell="1" allowOverlap="1">
             <wp:simplePos x="0" y="0"/>
             <wp:positionH relativeFrom="column">
               <wp:posOffset>0</wp:posOffset>
@@ -19387,15 +19367,7 @@
             </wp:positionV>
             <wp:extent cx="5667375" cy="3581400"/>
             <wp:effectExtent l="0" t="0" r="9525" b="0"/>
-            <wp:wrapTight wrapText="bothSides">
-              <wp:wrapPolygon>
-                <wp:start x="0" y="0"/>
-                <wp:lineTo x="0" y="21485"/>
-                <wp:lineTo x="21564" y="21485"/>
-                <wp:lineTo x="21564" y="0"/>
-                <wp:lineTo x="0" y="0"/>
-              </wp:wrapPolygon>
-            </wp:wrapTight>
+            <wp:wrapTopAndBottom/>
             <wp:docPr id="92" name="Picture 3"/>
             <wp:cNvGraphicFramePr>
               <a:graphicFrameLocks xmlns:a="http://schemas.openxmlformats.org/drawingml/2006/main" noChangeAspect="1"/>
@@ -19434,6 +19406,1133 @@
           </wp:anchor>
         </w:drawing>
       </w:r>
+      <w:r>
+        <w:rPr>
+          <w:rFonts w:hint="default"/>
+          <w:lang w:val="es-AR"/>
+        </w:rPr>
+        <w:t>Optimizacion del cambio de nivel:</w:t>
+      </w:r>
+    </w:p>
+    <w:p>
+      <w:pPr>
+        <w:pStyle w:val="11"/>
+        <w:pBdr>
+          <w:top w:val="none" w:color="auto" w:sz="0" w:space="1"/>
+          <w:left w:val="none" w:color="auto" w:sz="0" w:space="4"/>
+          <w:bottom w:val="none" w:color="auto" w:sz="0" w:space="1"/>
+          <w:right w:val="none" w:color="auto" w:sz="0" w:space="4"/>
+        </w:pBdr>
+        <w:spacing w:line="240" w:lineRule="auto"/>
+        <w:ind w:left="0"/>
+        <w:jc w:val="both"/>
+        <w:rPr>
+          <w:rFonts w:hint="default"/>
+          <w:lang w:val="es-AR"/>
+        </w:rPr>
+      </w:pPr>
+      <w:r>
+        <w:rPr>
+          <w:rFonts w:hint="default"/>
+          <w:lang w:val="es-AR"/>
+        </w:rPr>
+        <w:t>Antes:</w:t>
+      </w:r>
+    </w:p>
+    <w:p>
+      <w:pPr>
+        <w:pStyle w:val="11"/>
+        <w:pBdr>
+          <w:top w:val="none" w:color="auto" w:sz="0" w:space="1"/>
+          <w:left w:val="none" w:color="auto" w:sz="0" w:space="4"/>
+          <w:bottom w:val="none" w:color="auto" w:sz="0" w:space="1"/>
+          <w:right w:val="none" w:color="auto" w:sz="0" w:space="4"/>
+        </w:pBdr>
+        <w:spacing w:line="240" w:lineRule="auto"/>
+        <w:ind w:left="0"/>
+        <w:jc w:val="both"/>
+      </w:pPr>
+      <w:r>
+        <w:drawing>
+          <wp:inline distT="0" distB="0" distL="114300" distR="114300">
+            <wp:extent cx="4057650" cy="4448175"/>
+            <wp:effectExtent l="0" t="0" r="0" b="9525"/>
+            <wp:docPr id="93" name="Picture 1"/>
+            <wp:cNvGraphicFramePr>
+              <a:graphicFrameLocks xmlns:a="http://schemas.openxmlformats.org/drawingml/2006/main" noChangeAspect="1"/>
+            </wp:cNvGraphicFramePr>
+            <a:graphic xmlns:a="http://schemas.openxmlformats.org/drawingml/2006/main">
+              <a:graphicData uri="http://schemas.openxmlformats.org/drawingml/2006/picture">
+                <pic:pic xmlns:pic="http://schemas.openxmlformats.org/drawingml/2006/picture">
+                  <pic:nvPicPr>
+                    <pic:cNvPr id="93" name="Picture 1"/>
+                    <pic:cNvPicPr>
+                      <a:picLocks noChangeAspect="1"/>
+                    </pic:cNvPicPr>
+                  </pic:nvPicPr>
+                  <pic:blipFill>
+                    <a:blip r:embed="rId97"/>
+                    <a:stretch>
+                      <a:fillRect/>
+                    </a:stretch>
+                  </pic:blipFill>
+                  <pic:spPr>
+                    <a:xfrm>
+                      <a:off x="0" y="0"/>
+                      <a:ext cx="4057650" cy="4448175"/>
+                    </a:xfrm>
+                    <a:prstGeom prst="rect">
+                      <a:avLst/>
+                    </a:prstGeom>
+                    <a:noFill/>
+                    <a:ln>
+                      <a:noFill/>
+                    </a:ln>
+                  </pic:spPr>
+                </pic:pic>
+              </a:graphicData>
+            </a:graphic>
+          </wp:inline>
+        </w:drawing>
+      </w:r>
+    </w:p>
+    <w:p>
+      <w:pPr>
+        <w:pStyle w:val="11"/>
+        <w:pBdr>
+          <w:top w:val="none" w:color="auto" w:sz="0" w:space="1"/>
+          <w:left w:val="none" w:color="auto" w:sz="0" w:space="4"/>
+          <w:bottom w:val="none" w:color="auto" w:sz="0" w:space="1"/>
+          <w:right w:val="none" w:color="auto" w:sz="0" w:space="4"/>
+        </w:pBdr>
+        <w:spacing w:line="240" w:lineRule="auto"/>
+        <w:ind w:left="0"/>
+        <w:jc w:val="both"/>
+      </w:pPr>
+    </w:p>
+    <w:p>
+      <w:pPr>
+        <w:pStyle w:val="11"/>
+        <w:pBdr>
+          <w:top w:val="none" w:color="auto" w:sz="0" w:space="1"/>
+          <w:left w:val="none" w:color="auto" w:sz="0" w:space="4"/>
+          <w:bottom w:val="none" w:color="auto" w:sz="0" w:space="1"/>
+          <w:right w:val="none" w:color="auto" w:sz="0" w:space="4"/>
+        </w:pBdr>
+        <w:spacing w:line="240" w:lineRule="auto"/>
+        <w:ind w:left="0"/>
+        <w:jc w:val="both"/>
+      </w:pPr>
+      <w:r>
+        <w:drawing>
+          <wp:inline distT="0" distB="0" distL="114300" distR="114300">
+            <wp:extent cx="4152900" cy="4095750"/>
+            <wp:effectExtent l="0" t="0" r="0" b="0"/>
+            <wp:docPr id="94" name="Picture 2"/>
+            <wp:cNvGraphicFramePr>
+              <a:graphicFrameLocks xmlns:a="http://schemas.openxmlformats.org/drawingml/2006/main" noChangeAspect="1"/>
+            </wp:cNvGraphicFramePr>
+            <a:graphic xmlns:a="http://schemas.openxmlformats.org/drawingml/2006/main">
+              <a:graphicData uri="http://schemas.openxmlformats.org/drawingml/2006/picture">
+                <pic:pic xmlns:pic="http://schemas.openxmlformats.org/drawingml/2006/picture">
+                  <pic:nvPicPr>
+                    <pic:cNvPr id="94" name="Picture 2"/>
+                    <pic:cNvPicPr>
+                      <a:picLocks noChangeAspect="1"/>
+                    </pic:cNvPicPr>
+                  </pic:nvPicPr>
+                  <pic:blipFill>
+                    <a:blip r:embed="rId98"/>
+                    <a:stretch>
+                      <a:fillRect/>
+                    </a:stretch>
+                  </pic:blipFill>
+                  <pic:spPr>
+                    <a:xfrm>
+                      <a:off x="0" y="0"/>
+                      <a:ext cx="4152900" cy="4095750"/>
+                    </a:xfrm>
+                    <a:prstGeom prst="rect">
+                      <a:avLst/>
+                    </a:prstGeom>
+                    <a:noFill/>
+                    <a:ln>
+                      <a:noFill/>
+                    </a:ln>
+                  </pic:spPr>
+                </pic:pic>
+              </a:graphicData>
+            </a:graphic>
+          </wp:inline>
+        </w:drawing>
+      </w:r>
+    </w:p>
+    <w:p>
+      <w:pPr>
+        <w:pStyle w:val="11"/>
+        <w:pBdr>
+          <w:top w:val="none" w:color="auto" w:sz="0" w:space="1"/>
+          <w:left w:val="none" w:color="auto" w:sz="0" w:space="4"/>
+          <w:bottom w:val="none" w:color="auto" w:sz="0" w:space="1"/>
+          <w:right w:val="none" w:color="auto" w:sz="0" w:space="4"/>
+        </w:pBdr>
+        <w:spacing w:line="240" w:lineRule="auto"/>
+        <w:ind w:left="0"/>
+        <w:jc w:val="both"/>
+      </w:pPr>
+    </w:p>
+    <w:p>
+      <w:pPr>
+        <w:pStyle w:val="11"/>
+        <w:pBdr>
+          <w:top w:val="none" w:color="auto" w:sz="0" w:space="1"/>
+          <w:left w:val="none" w:color="auto" w:sz="0" w:space="4"/>
+          <w:bottom w:val="none" w:color="auto" w:sz="0" w:space="1"/>
+          <w:right w:val="none" w:color="auto" w:sz="0" w:space="4"/>
+        </w:pBdr>
+        <w:spacing w:line="240" w:lineRule="auto"/>
+        <w:ind w:left="0"/>
+        <w:jc w:val="both"/>
+      </w:pPr>
+      <w:r>
+        <w:drawing>
+          <wp:inline distT="0" distB="0" distL="114300" distR="114300">
+            <wp:extent cx="4295775" cy="1847850"/>
+            <wp:effectExtent l="0" t="0" r="9525" b="0"/>
+            <wp:docPr id="100" name="Picture 3"/>
+            <wp:cNvGraphicFramePr>
+              <a:graphicFrameLocks xmlns:a="http://schemas.openxmlformats.org/drawingml/2006/main" noChangeAspect="1"/>
+            </wp:cNvGraphicFramePr>
+            <a:graphic xmlns:a="http://schemas.openxmlformats.org/drawingml/2006/main">
+              <a:graphicData uri="http://schemas.openxmlformats.org/drawingml/2006/picture">
+                <pic:pic xmlns:pic="http://schemas.openxmlformats.org/drawingml/2006/picture">
+                  <pic:nvPicPr>
+                    <pic:cNvPr id="100" name="Picture 3"/>
+                    <pic:cNvPicPr>
+                      <a:picLocks noChangeAspect="1"/>
+                    </pic:cNvPicPr>
+                  </pic:nvPicPr>
+                  <pic:blipFill>
+                    <a:blip r:embed="rId99"/>
+                    <a:stretch>
+                      <a:fillRect/>
+                    </a:stretch>
+                  </pic:blipFill>
+                  <pic:spPr>
+                    <a:xfrm>
+                      <a:off x="0" y="0"/>
+                      <a:ext cx="4295775" cy="1847850"/>
+                    </a:xfrm>
+                    <a:prstGeom prst="rect">
+                      <a:avLst/>
+                    </a:prstGeom>
+                    <a:noFill/>
+                    <a:ln>
+                      <a:noFill/>
+                    </a:ln>
+                  </pic:spPr>
+                </pic:pic>
+              </a:graphicData>
+            </a:graphic>
+          </wp:inline>
+        </w:drawing>
+      </w:r>
+    </w:p>
+    <w:p>
+      <w:pPr>
+        <w:pStyle w:val="11"/>
+        <w:pBdr>
+          <w:top w:val="none" w:color="auto" w:sz="0" w:space="1"/>
+          <w:left w:val="none" w:color="auto" w:sz="0" w:space="4"/>
+          <w:bottom w:val="none" w:color="auto" w:sz="0" w:space="1"/>
+          <w:right w:val="none" w:color="auto" w:sz="0" w:space="4"/>
+        </w:pBdr>
+        <w:spacing w:line="240" w:lineRule="auto"/>
+        <w:ind w:left="0"/>
+        <w:jc w:val="both"/>
+      </w:pPr>
+    </w:p>
+    <w:p>
+      <w:pPr>
+        <w:pStyle w:val="11"/>
+        <w:pBdr>
+          <w:top w:val="none" w:color="auto" w:sz="0" w:space="1"/>
+          <w:left w:val="none" w:color="auto" w:sz="0" w:space="4"/>
+          <w:bottom w:val="none" w:color="auto" w:sz="0" w:space="1"/>
+          <w:right w:val="none" w:color="auto" w:sz="0" w:space="4"/>
+        </w:pBdr>
+        <w:spacing w:line="240" w:lineRule="auto"/>
+        <w:ind w:left="0"/>
+        <w:jc w:val="both"/>
+        <w:rPr>
+          <w:rFonts w:hint="default"/>
+          <w:lang w:val="es-AR"/>
+        </w:rPr>
+      </w:pPr>
+      <w:r>
+        <w:rPr>
+          <w:rFonts w:hint="default"/>
+          <w:lang w:val="es-AR"/>
+        </w:rPr>
+        <w:t>En el mapa de los salones se establece la posición del sprite y del area de colisión según a que salon se ingrese a través de los nodos del tipo  ‘Area 2d’, renombrados en este caso como ‘area_actividad’ y ‘area_label’. Con la misma funcion se determina que mostrar el label desde el mapa del patio segun a que saloon desee ingresar.</w:t>
+      </w:r>
+    </w:p>
+    <w:p>
+      <w:pPr>
+        <w:pStyle w:val="11"/>
+        <w:pBdr>
+          <w:top w:val="none" w:color="auto" w:sz="0" w:space="1"/>
+          <w:left w:val="none" w:color="auto" w:sz="0" w:space="4"/>
+          <w:bottom w:val="none" w:color="auto" w:sz="0" w:space="1"/>
+          <w:right w:val="none" w:color="auto" w:sz="0" w:space="4"/>
+        </w:pBdr>
+        <w:spacing w:line="240" w:lineRule="auto"/>
+        <w:ind w:left="0"/>
+        <w:jc w:val="both"/>
+      </w:pPr>
+      <w:r>
+        <w:drawing>
+          <wp:inline distT="0" distB="0" distL="114300" distR="114300">
+            <wp:extent cx="6644640" cy="3667125"/>
+            <wp:effectExtent l="0" t="0" r="3810" b="9525"/>
+            <wp:docPr id="110" name="Picture 6"/>
+            <wp:cNvGraphicFramePr>
+              <a:graphicFrameLocks xmlns:a="http://schemas.openxmlformats.org/drawingml/2006/main" noChangeAspect="1"/>
+            </wp:cNvGraphicFramePr>
+            <a:graphic xmlns:a="http://schemas.openxmlformats.org/drawingml/2006/main">
+              <a:graphicData uri="http://schemas.openxmlformats.org/drawingml/2006/picture">
+                <pic:pic xmlns:pic="http://schemas.openxmlformats.org/drawingml/2006/picture">
+                  <pic:nvPicPr>
+                    <pic:cNvPr id="110" name="Picture 6"/>
+                    <pic:cNvPicPr>
+                      <a:picLocks noChangeAspect="1"/>
+                    </pic:cNvPicPr>
+                  </pic:nvPicPr>
+                  <pic:blipFill>
+                    <a:blip r:embed="rId100"/>
+                    <a:stretch>
+                      <a:fillRect/>
+                    </a:stretch>
+                  </pic:blipFill>
+                  <pic:spPr>
+                    <a:xfrm>
+                      <a:off x="0" y="0"/>
+                      <a:ext cx="6644640" cy="3667125"/>
+                    </a:xfrm>
+                    <a:prstGeom prst="rect">
+                      <a:avLst/>
+                    </a:prstGeom>
+                    <a:noFill/>
+                    <a:ln>
+                      <a:noFill/>
+                    </a:ln>
+                  </pic:spPr>
+                </pic:pic>
+              </a:graphicData>
+            </a:graphic>
+          </wp:inline>
+        </w:drawing>
+      </w:r>
+    </w:p>
+    <w:p>
+      <w:pPr>
+        <w:pStyle w:val="11"/>
+        <w:pBdr>
+          <w:top w:val="none" w:color="auto" w:sz="0" w:space="1"/>
+          <w:left w:val="none" w:color="auto" w:sz="0" w:space="4"/>
+          <w:bottom w:val="none" w:color="auto" w:sz="0" w:space="1"/>
+          <w:right w:val="none" w:color="auto" w:sz="0" w:space="4"/>
+        </w:pBdr>
+        <w:spacing w:line="240" w:lineRule="auto"/>
+        <w:ind w:left="0"/>
+        <w:jc w:val="both"/>
+        <w:rPr>
+          <w:rFonts w:hint="default"/>
+          <w:lang w:val="es-AR"/>
+        </w:rPr>
+      </w:pPr>
+    </w:p>
+    <w:p>
+      <w:pPr>
+        <w:pStyle w:val="11"/>
+        <w:pBdr>
+          <w:top w:val="none" w:color="auto" w:sz="0" w:space="1"/>
+          <w:left w:val="none" w:color="auto" w:sz="0" w:space="4"/>
+          <w:bottom w:val="none" w:color="auto" w:sz="0" w:space="1"/>
+          <w:right w:val="none" w:color="auto" w:sz="0" w:space="4"/>
+        </w:pBdr>
+        <w:spacing w:line="240" w:lineRule="auto"/>
+        <w:ind w:left="0"/>
+        <w:jc w:val="both"/>
+      </w:pPr>
+      <w:r>
+        <w:drawing>
+          <wp:inline distT="0" distB="0" distL="114300" distR="114300">
+            <wp:extent cx="6642100" cy="3042285"/>
+            <wp:effectExtent l="0" t="0" r="6350" b="5715"/>
+            <wp:docPr id="105" name="Picture 1"/>
+            <wp:cNvGraphicFramePr>
+              <a:graphicFrameLocks xmlns:a="http://schemas.openxmlformats.org/drawingml/2006/main" noChangeAspect="1"/>
+            </wp:cNvGraphicFramePr>
+            <a:graphic xmlns:a="http://schemas.openxmlformats.org/drawingml/2006/main">
+              <a:graphicData uri="http://schemas.openxmlformats.org/drawingml/2006/picture">
+                <pic:pic xmlns:pic="http://schemas.openxmlformats.org/drawingml/2006/picture">
+                  <pic:nvPicPr>
+                    <pic:cNvPr id="105" name="Picture 1"/>
+                    <pic:cNvPicPr>
+                      <a:picLocks noChangeAspect="1"/>
+                    </pic:cNvPicPr>
+                  </pic:nvPicPr>
+                  <pic:blipFill>
+                    <a:blip r:embed="rId101"/>
+                    <a:stretch>
+                      <a:fillRect/>
+                    </a:stretch>
+                  </pic:blipFill>
+                  <pic:spPr>
+                    <a:xfrm>
+                      <a:off x="0" y="0"/>
+                      <a:ext cx="6642100" cy="3042285"/>
+                    </a:xfrm>
+                    <a:prstGeom prst="rect">
+                      <a:avLst/>
+                    </a:prstGeom>
+                    <a:noFill/>
+                    <a:ln>
+                      <a:noFill/>
+                    </a:ln>
+                  </pic:spPr>
+                </pic:pic>
+              </a:graphicData>
+            </a:graphic>
+          </wp:inline>
+        </w:drawing>
+      </w:r>
+    </w:p>
+    <w:p>
+      <w:pPr>
+        <w:pStyle w:val="11"/>
+        <w:pBdr>
+          <w:top w:val="none" w:color="auto" w:sz="0" w:space="1"/>
+          <w:left w:val="none" w:color="auto" w:sz="0" w:space="4"/>
+          <w:bottom w:val="none" w:color="auto" w:sz="0" w:space="1"/>
+          <w:right w:val="none" w:color="auto" w:sz="0" w:space="4"/>
+        </w:pBdr>
+        <w:spacing w:line="240" w:lineRule="auto"/>
+        <w:ind w:left="0"/>
+        <w:jc w:val="both"/>
+      </w:pPr>
+    </w:p>
+    <w:p>
+      <w:pPr>
+        <w:pStyle w:val="11"/>
+        <w:pBdr>
+          <w:top w:val="none" w:color="auto" w:sz="0" w:space="1"/>
+          <w:left w:val="none" w:color="auto" w:sz="0" w:space="4"/>
+          <w:bottom w:val="none" w:color="auto" w:sz="0" w:space="1"/>
+          <w:right w:val="none" w:color="auto" w:sz="0" w:space="4"/>
+        </w:pBdr>
+        <w:spacing w:line="240" w:lineRule="auto"/>
+        <w:ind w:left="0"/>
+        <w:jc w:val="both"/>
+      </w:pPr>
+      <w:r>
+        <w:drawing>
+          <wp:inline distT="0" distB="0" distL="114300" distR="114300">
+            <wp:extent cx="5686425" cy="1323975"/>
+            <wp:effectExtent l="0" t="0" r="9525" b="9525"/>
+            <wp:docPr id="106" name="Picture 2"/>
+            <wp:cNvGraphicFramePr>
+              <a:graphicFrameLocks xmlns:a="http://schemas.openxmlformats.org/drawingml/2006/main" noChangeAspect="1"/>
+            </wp:cNvGraphicFramePr>
+            <a:graphic xmlns:a="http://schemas.openxmlformats.org/drawingml/2006/main">
+              <a:graphicData uri="http://schemas.openxmlformats.org/drawingml/2006/picture">
+                <pic:pic xmlns:pic="http://schemas.openxmlformats.org/drawingml/2006/picture">
+                  <pic:nvPicPr>
+                    <pic:cNvPr id="106" name="Picture 2"/>
+                    <pic:cNvPicPr>
+                      <a:picLocks noChangeAspect="1"/>
+                    </pic:cNvPicPr>
+                  </pic:nvPicPr>
+                  <pic:blipFill>
+                    <a:blip r:embed="rId102"/>
+                    <a:stretch>
+                      <a:fillRect/>
+                    </a:stretch>
+                  </pic:blipFill>
+                  <pic:spPr>
+                    <a:xfrm>
+                      <a:off x="0" y="0"/>
+                      <a:ext cx="5686425" cy="1323975"/>
+                    </a:xfrm>
+                    <a:prstGeom prst="rect">
+                      <a:avLst/>
+                    </a:prstGeom>
+                    <a:noFill/>
+                    <a:ln>
+                      <a:noFill/>
+                    </a:ln>
+                  </pic:spPr>
+                </pic:pic>
+              </a:graphicData>
+            </a:graphic>
+          </wp:inline>
+        </w:drawing>
+      </w:r>
+    </w:p>
+    <w:p>
+      <w:pPr>
+        <w:pStyle w:val="11"/>
+        <w:pBdr>
+          <w:top w:val="none" w:color="auto" w:sz="0" w:space="1"/>
+          <w:left w:val="none" w:color="auto" w:sz="0" w:space="4"/>
+          <w:bottom w:val="none" w:color="auto" w:sz="0" w:space="1"/>
+          <w:right w:val="none" w:color="auto" w:sz="0" w:space="4"/>
+        </w:pBdr>
+        <w:spacing w:line="240" w:lineRule="auto"/>
+        <w:ind w:left="0"/>
+        <w:jc w:val="both"/>
+      </w:pPr>
+    </w:p>
+    <w:p>
+      <w:pPr>
+        <w:pStyle w:val="11"/>
+        <w:pBdr>
+          <w:top w:val="none" w:color="auto" w:sz="0" w:space="1"/>
+          <w:left w:val="none" w:color="auto" w:sz="0" w:space="4"/>
+          <w:bottom w:val="none" w:color="auto" w:sz="0" w:space="1"/>
+          <w:right w:val="none" w:color="auto" w:sz="0" w:space="4"/>
+        </w:pBdr>
+        <w:spacing w:line="240" w:lineRule="auto"/>
+        <w:ind w:left="0"/>
+        <w:jc w:val="both"/>
+      </w:pPr>
+      <w:r>
+        <w:drawing>
+          <wp:inline distT="0" distB="0" distL="114300" distR="114300">
+            <wp:extent cx="6172200" cy="3371850"/>
+            <wp:effectExtent l="0" t="0" r="0" b="0"/>
+            <wp:docPr id="107" name="Picture 3"/>
+            <wp:cNvGraphicFramePr>
+              <a:graphicFrameLocks xmlns:a="http://schemas.openxmlformats.org/drawingml/2006/main" noChangeAspect="1"/>
+            </wp:cNvGraphicFramePr>
+            <a:graphic xmlns:a="http://schemas.openxmlformats.org/drawingml/2006/main">
+              <a:graphicData uri="http://schemas.openxmlformats.org/drawingml/2006/picture">
+                <pic:pic xmlns:pic="http://schemas.openxmlformats.org/drawingml/2006/picture">
+                  <pic:nvPicPr>
+                    <pic:cNvPr id="107" name="Picture 3"/>
+                    <pic:cNvPicPr>
+                      <a:picLocks noChangeAspect="1"/>
+                    </pic:cNvPicPr>
+                  </pic:nvPicPr>
+                  <pic:blipFill>
+                    <a:blip r:embed="rId103"/>
+                    <a:stretch>
+                      <a:fillRect/>
+                    </a:stretch>
+                  </pic:blipFill>
+                  <pic:spPr>
+                    <a:xfrm>
+                      <a:off x="0" y="0"/>
+                      <a:ext cx="6172200" cy="3371850"/>
+                    </a:xfrm>
+                    <a:prstGeom prst="rect">
+                      <a:avLst/>
+                    </a:prstGeom>
+                    <a:noFill/>
+                    <a:ln>
+                      <a:noFill/>
+                    </a:ln>
+                  </pic:spPr>
+                </pic:pic>
+              </a:graphicData>
+            </a:graphic>
+          </wp:inline>
+        </w:drawing>
+      </w:r>
+    </w:p>
+    <w:p>
+      <w:pPr>
+        <w:pStyle w:val="11"/>
+        <w:pBdr>
+          <w:top w:val="none" w:color="auto" w:sz="0" w:space="1"/>
+          <w:left w:val="none" w:color="auto" w:sz="0" w:space="4"/>
+          <w:bottom w:val="none" w:color="auto" w:sz="0" w:space="1"/>
+          <w:right w:val="none" w:color="auto" w:sz="0" w:space="4"/>
+        </w:pBdr>
+        <w:spacing w:line="240" w:lineRule="auto"/>
+        <w:ind w:left="0"/>
+        <w:jc w:val="both"/>
+        <w:rPr>
+          <w:rFonts w:hint="default"/>
+          <w:lang w:val="es-AR"/>
+        </w:rPr>
+      </w:pPr>
+    </w:p>
+    <w:p>
+      <w:pPr>
+        <w:pStyle w:val="11"/>
+        <w:pBdr>
+          <w:top w:val="none" w:color="auto" w:sz="0" w:space="1"/>
+          <w:left w:val="none" w:color="auto" w:sz="0" w:space="4"/>
+          <w:bottom w:val="none" w:color="auto" w:sz="0" w:space="1"/>
+          <w:right w:val="none" w:color="auto" w:sz="0" w:space="4"/>
+        </w:pBdr>
+        <w:spacing w:line="240" w:lineRule="auto"/>
+        <w:ind w:left="0"/>
+        <w:jc w:val="both"/>
+        <w:rPr>
+          <w:rFonts w:hint="default"/>
+          <w:lang w:val="es-AR"/>
+        </w:rPr>
+      </w:pPr>
+    </w:p>
+    <w:p>
+      <w:pPr>
+        <w:pStyle w:val="11"/>
+        <w:pBdr>
+          <w:top w:val="none" w:color="auto" w:sz="0" w:space="1"/>
+          <w:left w:val="none" w:color="auto" w:sz="0" w:space="4"/>
+          <w:bottom w:val="none" w:color="auto" w:sz="0" w:space="1"/>
+          <w:right w:val="none" w:color="auto" w:sz="0" w:space="4"/>
+        </w:pBdr>
+        <w:spacing w:line="240" w:lineRule="auto"/>
+        <w:ind w:left="0"/>
+        <w:jc w:val="both"/>
+      </w:pPr>
+      <w:r>
+        <w:drawing>
+          <wp:inline distT="0" distB="0" distL="114300" distR="114300">
+            <wp:extent cx="5791200" cy="3124200"/>
+            <wp:effectExtent l="0" t="0" r="0" b="0"/>
+            <wp:docPr id="108" name="Picture 4"/>
+            <wp:cNvGraphicFramePr>
+              <a:graphicFrameLocks xmlns:a="http://schemas.openxmlformats.org/drawingml/2006/main" noChangeAspect="1"/>
+            </wp:cNvGraphicFramePr>
+            <a:graphic xmlns:a="http://schemas.openxmlformats.org/drawingml/2006/main">
+              <a:graphicData uri="http://schemas.openxmlformats.org/drawingml/2006/picture">
+                <pic:pic xmlns:pic="http://schemas.openxmlformats.org/drawingml/2006/picture">
+                  <pic:nvPicPr>
+                    <pic:cNvPr id="108" name="Picture 4"/>
+                    <pic:cNvPicPr>
+                      <a:picLocks noChangeAspect="1"/>
+                    </pic:cNvPicPr>
+                  </pic:nvPicPr>
+                  <pic:blipFill>
+                    <a:blip r:embed="rId104"/>
+                    <a:stretch>
+                      <a:fillRect/>
+                    </a:stretch>
+                  </pic:blipFill>
+                  <pic:spPr>
+                    <a:xfrm>
+                      <a:off x="0" y="0"/>
+                      <a:ext cx="5791200" cy="3124200"/>
+                    </a:xfrm>
+                    <a:prstGeom prst="rect">
+                      <a:avLst/>
+                    </a:prstGeom>
+                    <a:noFill/>
+                    <a:ln>
+                      <a:noFill/>
+                    </a:ln>
+                  </pic:spPr>
+                </pic:pic>
+              </a:graphicData>
+            </a:graphic>
+          </wp:inline>
+        </w:drawing>
+      </w:r>
+    </w:p>
+    <w:p>
+      <w:pPr>
+        <w:pStyle w:val="11"/>
+        <w:pBdr>
+          <w:top w:val="none" w:color="auto" w:sz="0" w:space="1"/>
+          <w:left w:val="none" w:color="auto" w:sz="0" w:space="4"/>
+          <w:bottom w:val="none" w:color="auto" w:sz="0" w:space="1"/>
+          <w:right w:val="none" w:color="auto" w:sz="0" w:space="4"/>
+        </w:pBdr>
+        <w:spacing w:line="240" w:lineRule="auto"/>
+        <w:ind w:left="0"/>
+        <w:jc w:val="both"/>
+        <w:rPr>
+          <w:rFonts w:hint="default"/>
+          <w:lang w:val="es-AR"/>
+        </w:rPr>
+      </w:pPr>
+    </w:p>
+    <w:p>
+      <w:pPr>
+        <w:pStyle w:val="11"/>
+        <w:pBdr>
+          <w:top w:val="none" w:color="auto" w:sz="0" w:space="1"/>
+          <w:left w:val="none" w:color="auto" w:sz="0" w:space="4"/>
+          <w:bottom w:val="none" w:color="auto" w:sz="0" w:space="1"/>
+          <w:right w:val="none" w:color="auto" w:sz="0" w:space="4"/>
+        </w:pBdr>
+        <w:spacing w:line="240" w:lineRule="auto"/>
+        <w:ind w:left="0"/>
+        <w:jc w:val="both"/>
+      </w:pPr>
+      <w:r>
+        <w:drawing>
+          <wp:inline distT="0" distB="0" distL="114300" distR="114300">
+            <wp:extent cx="6134100" cy="2152650"/>
+            <wp:effectExtent l="0" t="0" r="0" b="0"/>
+            <wp:docPr id="109" name="Picture 5"/>
+            <wp:cNvGraphicFramePr>
+              <a:graphicFrameLocks xmlns:a="http://schemas.openxmlformats.org/drawingml/2006/main" noChangeAspect="1"/>
+            </wp:cNvGraphicFramePr>
+            <a:graphic xmlns:a="http://schemas.openxmlformats.org/drawingml/2006/main">
+              <a:graphicData uri="http://schemas.openxmlformats.org/drawingml/2006/picture">
+                <pic:pic xmlns:pic="http://schemas.openxmlformats.org/drawingml/2006/picture">
+                  <pic:nvPicPr>
+                    <pic:cNvPr id="109" name="Picture 5"/>
+                    <pic:cNvPicPr>
+                      <a:picLocks noChangeAspect="1"/>
+                    </pic:cNvPicPr>
+                  </pic:nvPicPr>
+                  <pic:blipFill>
+                    <a:blip r:embed="rId105"/>
+                    <a:stretch>
+                      <a:fillRect/>
+                    </a:stretch>
+                  </pic:blipFill>
+                  <pic:spPr>
+                    <a:xfrm>
+                      <a:off x="0" y="0"/>
+                      <a:ext cx="6134100" cy="2152650"/>
+                    </a:xfrm>
+                    <a:prstGeom prst="rect">
+                      <a:avLst/>
+                    </a:prstGeom>
+                    <a:noFill/>
+                    <a:ln>
+                      <a:noFill/>
+                    </a:ln>
+                  </pic:spPr>
+                </pic:pic>
+              </a:graphicData>
+            </a:graphic>
+          </wp:inline>
+        </w:drawing>
+      </w:r>
+    </w:p>
+    <w:p>
+      <w:pPr>
+        <w:pStyle w:val="11"/>
+        <w:pBdr>
+          <w:top w:val="none" w:color="auto" w:sz="0" w:space="1"/>
+          <w:left w:val="none" w:color="auto" w:sz="0" w:space="4"/>
+          <w:bottom w:val="none" w:color="auto" w:sz="0" w:space="1"/>
+          <w:right w:val="none" w:color="auto" w:sz="0" w:space="4"/>
+        </w:pBdr>
+        <w:spacing w:line="240" w:lineRule="auto"/>
+        <w:ind w:left="0"/>
+        <w:jc w:val="both"/>
+      </w:pPr>
+    </w:p>
+    <w:p>
+      <w:pPr>
+        <w:pStyle w:val="11"/>
+        <w:pBdr>
+          <w:top w:val="none" w:color="auto" w:sz="0" w:space="1"/>
+          <w:left w:val="none" w:color="auto" w:sz="0" w:space="4"/>
+          <w:bottom w:val="none" w:color="auto" w:sz="0" w:space="1"/>
+          <w:right w:val="none" w:color="auto" w:sz="0" w:space="4"/>
+        </w:pBdr>
+        <w:spacing w:line="240" w:lineRule="auto"/>
+        <w:ind w:left="0"/>
+        <w:jc w:val="both"/>
+        <w:rPr>
+          <w:rFonts w:hint="default"/>
+          <w:lang w:val="es-AR"/>
+        </w:rPr>
+      </w:pPr>
+      <w:r>
+        <w:rPr>
+          <w:rFonts w:hint="default"/>
+          <w:lang w:val="es-AR"/>
+        </w:rPr>
+        <w:t>Se agregó una animación al dialogo</w:t>
+      </w:r>
+    </w:p>
+    <w:p>
+      <w:pPr>
+        <w:pStyle w:val="11"/>
+        <w:pBdr>
+          <w:top w:val="none" w:color="auto" w:sz="0" w:space="1"/>
+          <w:left w:val="none" w:color="auto" w:sz="0" w:space="4"/>
+          <w:bottom w:val="none" w:color="auto" w:sz="0" w:space="1"/>
+          <w:right w:val="none" w:color="auto" w:sz="0" w:space="4"/>
+        </w:pBdr>
+        <w:spacing w:line="240" w:lineRule="auto"/>
+        <w:ind w:left="0"/>
+        <w:jc w:val="both"/>
+        <w:rPr>
+          <w:rFonts w:hint="default"/>
+          <w:lang w:val="es-AR"/>
+        </w:rPr>
+      </w:pPr>
+      <w:r>
+        <w:rPr>
+          <w:rFonts w:hint="default"/>
+          <w:lang w:val="es-AR"/>
+        </w:rPr>
+        <w:t>Posición inicial:</w:t>
+      </w:r>
+    </w:p>
+    <w:p>
+      <w:pPr>
+        <w:pStyle w:val="11"/>
+        <w:pBdr>
+          <w:top w:val="none" w:color="auto" w:sz="0" w:space="1"/>
+          <w:left w:val="none" w:color="auto" w:sz="0" w:space="4"/>
+          <w:bottom w:val="none" w:color="auto" w:sz="0" w:space="1"/>
+          <w:right w:val="none" w:color="auto" w:sz="0" w:space="4"/>
+        </w:pBdr>
+        <w:spacing w:line="240" w:lineRule="auto"/>
+        <w:ind w:left="0"/>
+        <w:jc w:val="both"/>
+      </w:pPr>
+      <w:r>
+        <w:drawing>
+          <wp:inline distT="0" distB="0" distL="114300" distR="114300">
+            <wp:extent cx="6637655" cy="2604770"/>
+            <wp:effectExtent l="0" t="0" r="10795" b="5080"/>
+            <wp:docPr id="111" name="Picture 7"/>
+            <wp:cNvGraphicFramePr>
+              <a:graphicFrameLocks xmlns:a="http://schemas.openxmlformats.org/drawingml/2006/main" noChangeAspect="1"/>
+            </wp:cNvGraphicFramePr>
+            <a:graphic xmlns:a="http://schemas.openxmlformats.org/drawingml/2006/main">
+              <a:graphicData uri="http://schemas.openxmlformats.org/drawingml/2006/picture">
+                <pic:pic xmlns:pic="http://schemas.openxmlformats.org/drawingml/2006/picture">
+                  <pic:nvPicPr>
+                    <pic:cNvPr id="111" name="Picture 7"/>
+                    <pic:cNvPicPr>
+                      <a:picLocks noChangeAspect="1"/>
+                    </pic:cNvPicPr>
+                  </pic:nvPicPr>
+                  <pic:blipFill>
+                    <a:blip r:embed="rId106"/>
+                    <a:stretch>
+                      <a:fillRect/>
+                    </a:stretch>
+                  </pic:blipFill>
+                  <pic:spPr>
+                    <a:xfrm>
+                      <a:off x="0" y="0"/>
+                      <a:ext cx="6637655" cy="2604770"/>
+                    </a:xfrm>
+                    <a:prstGeom prst="rect">
+                      <a:avLst/>
+                    </a:prstGeom>
+                    <a:noFill/>
+                    <a:ln>
+                      <a:noFill/>
+                    </a:ln>
+                  </pic:spPr>
+                </pic:pic>
+              </a:graphicData>
+            </a:graphic>
+          </wp:inline>
+        </w:drawing>
+      </w:r>
+    </w:p>
+    <w:p>
+      <w:pPr>
+        <w:pStyle w:val="11"/>
+        <w:pBdr>
+          <w:top w:val="none" w:color="auto" w:sz="0" w:space="1"/>
+          <w:left w:val="none" w:color="auto" w:sz="0" w:space="4"/>
+          <w:bottom w:val="none" w:color="auto" w:sz="0" w:space="1"/>
+          <w:right w:val="none" w:color="auto" w:sz="0" w:space="4"/>
+        </w:pBdr>
+        <w:spacing w:line="240" w:lineRule="auto"/>
+        <w:ind w:left="0"/>
+        <w:jc w:val="both"/>
+      </w:pPr>
+    </w:p>
+    <w:p>
+      <w:pPr>
+        <w:pStyle w:val="11"/>
+        <w:pBdr>
+          <w:top w:val="none" w:color="auto" w:sz="0" w:space="1"/>
+          <w:left w:val="none" w:color="auto" w:sz="0" w:space="4"/>
+          <w:bottom w:val="none" w:color="auto" w:sz="0" w:space="1"/>
+          <w:right w:val="none" w:color="auto" w:sz="0" w:space="4"/>
+        </w:pBdr>
+        <w:spacing w:line="240" w:lineRule="auto"/>
+        <w:ind w:left="0"/>
+        <w:jc w:val="both"/>
+        <w:rPr>
+          <w:rFonts w:hint="default"/>
+          <w:lang w:val="es-AR"/>
+        </w:rPr>
+      </w:pPr>
+      <w:r>
+        <w:rPr>
+          <w:rFonts w:hint="default"/>
+          <w:lang w:val="es-AR"/>
+        </w:rPr>
+        <w:t>Posición final:</w:t>
+      </w:r>
+    </w:p>
+    <w:p>
+      <w:pPr>
+        <w:pStyle w:val="11"/>
+        <w:pBdr>
+          <w:top w:val="none" w:color="auto" w:sz="0" w:space="1"/>
+          <w:left w:val="none" w:color="auto" w:sz="0" w:space="4"/>
+          <w:bottom w:val="none" w:color="auto" w:sz="0" w:space="1"/>
+          <w:right w:val="none" w:color="auto" w:sz="0" w:space="4"/>
+        </w:pBdr>
+        <w:spacing w:line="240" w:lineRule="auto"/>
+        <w:ind w:left="0"/>
+        <w:jc w:val="both"/>
+      </w:pPr>
+      <w:r>
+        <w:drawing>
+          <wp:inline distT="0" distB="0" distL="114300" distR="114300">
+            <wp:extent cx="6644640" cy="2205355"/>
+            <wp:effectExtent l="0" t="0" r="3810" b="4445"/>
+            <wp:docPr id="112" name="Picture 8"/>
+            <wp:cNvGraphicFramePr>
+              <a:graphicFrameLocks xmlns:a="http://schemas.openxmlformats.org/drawingml/2006/main" noChangeAspect="1"/>
+            </wp:cNvGraphicFramePr>
+            <a:graphic xmlns:a="http://schemas.openxmlformats.org/drawingml/2006/main">
+              <a:graphicData uri="http://schemas.openxmlformats.org/drawingml/2006/picture">
+                <pic:pic xmlns:pic="http://schemas.openxmlformats.org/drawingml/2006/picture">
+                  <pic:nvPicPr>
+                    <pic:cNvPr id="112" name="Picture 8"/>
+                    <pic:cNvPicPr>
+                      <a:picLocks noChangeAspect="1"/>
+                    </pic:cNvPicPr>
+                  </pic:nvPicPr>
+                  <pic:blipFill>
+                    <a:blip r:embed="rId107"/>
+                    <a:stretch>
+                      <a:fillRect/>
+                    </a:stretch>
+                  </pic:blipFill>
+                  <pic:spPr>
+                    <a:xfrm>
+                      <a:off x="0" y="0"/>
+                      <a:ext cx="6644640" cy="2205355"/>
+                    </a:xfrm>
+                    <a:prstGeom prst="rect">
+                      <a:avLst/>
+                    </a:prstGeom>
+                    <a:noFill/>
+                    <a:ln>
+                      <a:noFill/>
+                    </a:ln>
+                  </pic:spPr>
+                </pic:pic>
+              </a:graphicData>
+            </a:graphic>
+          </wp:inline>
+        </w:drawing>
+      </w:r>
+    </w:p>
+    <w:p>
+      <w:pPr>
+        <w:pStyle w:val="11"/>
+        <w:pBdr>
+          <w:top w:val="none" w:color="auto" w:sz="0" w:space="1"/>
+          <w:left w:val="none" w:color="auto" w:sz="0" w:space="4"/>
+          <w:bottom w:val="none" w:color="auto" w:sz="0" w:space="1"/>
+          <w:right w:val="none" w:color="auto" w:sz="0" w:space="4"/>
+        </w:pBdr>
+        <w:spacing w:line="240" w:lineRule="auto"/>
+        <w:ind w:left="0"/>
+        <w:jc w:val="both"/>
+        <w:rPr>
+          <w:rFonts w:hint="default"/>
+          <w:lang w:val="es-AR"/>
+        </w:rPr>
+      </w:pPr>
+      <w:r>
+        <w:rPr>
+          <w:rFonts w:hint="default"/>
+          <w:lang w:val="es-AR"/>
+        </w:rPr>
+        <w:t>Ejemplo:</w:t>
+      </w:r>
+    </w:p>
+    <w:p>
+      <w:pPr>
+        <w:pStyle w:val="11"/>
+        <w:pBdr>
+          <w:top w:val="none" w:color="auto" w:sz="0" w:space="1"/>
+          <w:left w:val="none" w:color="auto" w:sz="0" w:space="4"/>
+          <w:bottom w:val="none" w:color="auto" w:sz="0" w:space="1"/>
+          <w:right w:val="none" w:color="auto" w:sz="0" w:space="4"/>
+        </w:pBdr>
+        <w:spacing w:line="240" w:lineRule="auto"/>
+        <w:ind w:left="0"/>
+        <w:jc w:val="both"/>
+      </w:pPr>
+      <w:r>
+        <w:drawing>
+          <wp:inline distT="0" distB="0" distL="114300" distR="114300">
+            <wp:extent cx="6633210" cy="2665730"/>
+            <wp:effectExtent l="0" t="0" r="15240" b="1270"/>
+            <wp:docPr id="113" name="Picture 9"/>
+            <wp:cNvGraphicFramePr>
+              <a:graphicFrameLocks xmlns:a="http://schemas.openxmlformats.org/drawingml/2006/main" noChangeAspect="1"/>
+            </wp:cNvGraphicFramePr>
+            <a:graphic xmlns:a="http://schemas.openxmlformats.org/drawingml/2006/main">
+              <a:graphicData uri="http://schemas.openxmlformats.org/drawingml/2006/picture">
+                <pic:pic xmlns:pic="http://schemas.openxmlformats.org/drawingml/2006/picture">
+                  <pic:nvPicPr>
+                    <pic:cNvPr id="113" name="Picture 9"/>
+                    <pic:cNvPicPr>
+                      <a:picLocks noChangeAspect="1"/>
+                    </pic:cNvPicPr>
+                  </pic:nvPicPr>
+                  <pic:blipFill>
+                    <a:blip r:embed="rId108"/>
+                    <a:stretch>
+                      <a:fillRect/>
+                    </a:stretch>
+                  </pic:blipFill>
+                  <pic:spPr>
+                    <a:xfrm>
+                      <a:off x="0" y="0"/>
+                      <a:ext cx="6633210" cy="2665730"/>
+                    </a:xfrm>
+                    <a:prstGeom prst="rect">
+                      <a:avLst/>
+                    </a:prstGeom>
+                    <a:noFill/>
+                    <a:ln>
+                      <a:noFill/>
+                    </a:ln>
+                  </pic:spPr>
+                </pic:pic>
+              </a:graphicData>
+            </a:graphic>
+          </wp:inline>
+        </w:drawing>
+      </w:r>
+    </w:p>
+    <w:p>
+      <w:pPr>
+        <w:pStyle w:val="11"/>
+        <w:pBdr>
+          <w:top w:val="none" w:color="auto" w:sz="0" w:space="1"/>
+          <w:left w:val="none" w:color="auto" w:sz="0" w:space="4"/>
+          <w:bottom w:val="none" w:color="auto" w:sz="0" w:space="1"/>
+          <w:right w:val="none" w:color="auto" w:sz="0" w:space="4"/>
+        </w:pBdr>
+        <w:spacing w:line="240" w:lineRule="auto"/>
+        <w:ind w:left="0"/>
+        <w:jc w:val="both"/>
+      </w:pPr>
+    </w:p>
+    <w:p>
+      <w:pPr>
+        <w:pStyle w:val="11"/>
+        <w:pBdr>
+          <w:top w:val="none" w:color="auto" w:sz="0" w:space="1"/>
+          <w:left w:val="none" w:color="auto" w:sz="0" w:space="4"/>
+          <w:bottom w:val="none" w:color="auto" w:sz="0" w:space="1"/>
+          <w:right w:val="none" w:color="auto" w:sz="0" w:space="4"/>
+        </w:pBdr>
+        <w:spacing w:line="240" w:lineRule="auto"/>
+        <w:ind w:left="0"/>
+        <w:jc w:val="both"/>
+        <w:rPr>
+          <w:rFonts w:hint="default"/>
+          <w:lang w:val="es-AR"/>
+        </w:rPr>
+      </w:pPr>
+      <w:r>
+        <w:rPr>
+          <w:rFonts w:hint="default"/>
+          <w:lang w:val="es-AR"/>
+        </w:rPr>
+        <w:t>Maquetado, simplificado, del primer nivel:</w:t>
+      </w:r>
+    </w:p>
+    <w:p>
+      <w:pPr>
+        <w:pStyle w:val="11"/>
+        <w:pBdr>
+          <w:top w:val="none" w:color="auto" w:sz="0" w:space="1"/>
+          <w:left w:val="none" w:color="auto" w:sz="0" w:space="4"/>
+          <w:bottom w:val="none" w:color="auto" w:sz="0" w:space="1"/>
+          <w:right w:val="none" w:color="auto" w:sz="0" w:space="4"/>
+        </w:pBdr>
+        <w:spacing w:line="240" w:lineRule="auto"/>
+        <w:ind w:left="0"/>
+        <w:jc w:val="both"/>
+      </w:pPr>
+      <w:r>
+        <w:drawing>
+          <wp:inline distT="0" distB="0" distL="114300" distR="114300">
+            <wp:extent cx="6771005" cy="2388235"/>
+            <wp:effectExtent l="0" t="0" r="10795" b="12065"/>
+            <wp:docPr id="115" name="Picture 11"/>
+            <wp:cNvGraphicFramePr>
+              <a:graphicFrameLocks xmlns:a="http://schemas.openxmlformats.org/drawingml/2006/main" noChangeAspect="1"/>
+            </wp:cNvGraphicFramePr>
+            <a:graphic xmlns:a="http://schemas.openxmlformats.org/drawingml/2006/main">
+              <a:graphicData uri="http://schemas.openxmlformats.org/drawingml/2006/picture">
+                <pic:pic xmlns:pic="http://schemas.openxmlformats.org/drawingml/2006/picture">
+                  <pic:nvPicPr>
+                    <pic:cNvPr id="115" name="Picture 11"/>
+                    <pic:cNvPicPr>
+                      <a:picLocks noChangeAspect="1"/>
+                    </pic:cNvPicPr>
+                  </pic:nvPicPr>
+                  <pic:blipFill>
+                    <a:blip r:embed="rId109"/>
+                    <a:stretch>
+                      <a:fillRect/>
+                    </a:stretch>
+                  </pic:blipFill>
+                  <pic:spPr>
+                    <a:xfrm>
+                      <a:off x="0" y="0"/>
+                      <a:ext cx="6771005" cy="2388235"/>
+                    </a:xfrm>
+                    <a:prstGeom prst="rect">
+                      <a:avLst/>
+                    </a:prstGeom>
+                    <a:noFill/>
+                    <a:ln>
+                      <a:noFill/>
+                    </a:ln>
+                  </pic:spPr>
+                </pic:pic>
+              </a:graphicData>
+            </a:graphic>
+          </wp:inline>
+        </w:drawing>
+      </w:r>
+      <w:bookmarkStart w:id="0" w:name="_GoBack"/>
+      <w:bookmarkEnd w:id="0"/>
+    </w:p>
+    <w:p>
+      <w:pPr>
+        <w:pStyle w:val="11"/>
+        <w:pBdr>
+          <w:top w:val="none" w:color="auto" w:sz="0" w:space="1"/>
+          <w:left w:val="none" w:color="auto" w:sz="0" w:space="4"/>
+          <w:bottom w:val="none" w:color="auto" w:sz="0" w:space="1"/>
+          <w:right w:val="none" w:color="auto" w:sz="0" w:space="4"/>
+        </w:pBdr>
+        <w:spacing w:line="240" w:lineRule="auto"/>
+        <w:ind w:left="0"/>
+        <w:jc w:val="both"/>
+        <w:rPr>
+          <w:rFonts w:hint="default"/>
+          <w:lang w:val="es-AR"/>
+        </w:rPr>
+      </w:pPr>
     </w:p>
     <w:sectPr>
       <w:footerReference r:id="rId7" w:type="first"/>
@@ -20776,6 +21875,10 @@
 </file>
 
 <file path=customXml/item2.xml><?xml version="1.0" encoding="utf-8"?>
+<b:Sources xmlns:b="http://schemas.openxmlformats.org/officeDocument/2006/bibliography" xmlns="http://schemas.openxmlformats.org/officeDocument/2006/bibliography" SelectedStyle="\APASixthEditionOfficeOnline.xsl" StyleName="APA" Version="6"/>
+</file>
+
+<file path=customXml/item3.xml><?xml version="1.0" encoding="utf-8"?>
 <CoverPageProperties xmlns="http://schemas.microsoft.com/office/2006/coverPageProps">
   <PublishDate>“La misión del aprendiz”</PublishDate>
   <Abstract/>
@@ -20784,10 +21887,6 @@
   <CompanyFax/>
   <CompanyEmail/>
 </CoverPageProperties>
-</file>
-
-<file path=customXml/item3.xml><?xml version="1.0" encoding="utf-8"?>
-<b:Sources xmlns:b="http://schemas.openxmlformats.org/officeDocument/2006/bibliography" xmlns="http://schemas.openxmlformats.org/officeDocument/2006/bibliography" SelectedStyle="\APASixthEditionOfficeOnline.xsl" StyleName="APA" Version="6"/>
 </file>
 
 <file path=customXml/itemProps1.xml><?xml version="1.0" encoding="utf-8"?>
@@ -20799,13 +21898,13 @@
 </file>
 
 <file path=customXml/itemProps2.xml><?xml version="1.0" encoding="utf-8"?>
-<ds:datastoreItem xmlns:ds="http://schemas.openxmlformats.org/officeDocument/2006/customXml" ds:itemID="{55AF091B-3C7A-41E3-B477-F2FDAA23CFDA}">
+<ds:datastoreItem xmlns:ds="http://schemas.openxmlformats.org/officeDocument/2006/customXml" ds:itemID="{EF825E89-279D-453F-8494-A2C7FF56DE35}">
   <ds:schemaRefs/>
 </ds:datastoreItem>
 </file>
 
 <file path=customXml/itemProps3.xml><?xml version="1.0" encoding="utf-8"?>
-<ds:datastoreItem xmlns:ds="http://schemas.openxmlformats.org/officeDocument/2006/customXml" ds:itemID="{EF825E89-279D-453F-8494-A2C7FF56DE35}">
+<ds:datastoreItem xmlns:ds="http://schemas.openxmlformats.org/officeDocument/2006/customXml" ds:itemID="{55AF091B-3C7A-41E3-B477-F2FDAA23CFDA}">
   <ds:schemaRefs/>
 </ds:datastoreItem>
 </file>
</xml_diff>